<commit_message>
updated Documentie Brakel.docx to include the SDManager and the RTCLIB + RANDOM UPDATE STUFF VAN TIM(WebService)
</commit_message>
<xml_diff>
--- a/Documentatie/Documentie Brakel.docx
+++ b/Documentatie/Documentie Brakel.docx
@@ -6,6 +6,27 @@
       <w:pPr>
         <w:pStyle w:val="Heading1"/>
       </w:pPr>
+      <w:r>
+        <w:t>Test Resultaten</w:t>
+      </w:r>
+    </w:p>
+    <w:p>
+      <w:r>
+        <w:t xml:space="preserve">Uit de laatste 2 duurtests hebben wij kunnen concluderen dat de oorzaak van het vastlopen van de coördinator na een bepaalde tijd in de Database Client ligt. Dit omdat de </w:t>
+      </w:r>
+      <w:proofErr w:type="spellStart"/>
+      <w:r>
+        <w:t>SDManager</w:t>
+      </w:r>
+      <w:proofErr w:type="spellEnd"/>
+      <w:r>
+        <w:t xml:space="preserve"> de duurtest succesvol heeft doorlopen en de Database Client niet.</w:t>
+      </w:r>
+    </w:p>
+    <w:p>
+      <w:pPr>
+        <w:pStyle w:val="Heading1"/>
+      </w:pPr>
       <w:proofErr w:type="spellStart"/>
       <w:r>
         <w:t>BrakelZigbee</w:t>
@@ -617,6 +638,7 @@
       </w:pPr>
       <w:proofErr w:type="spellStart"/>
       <w:r>
+        <w:lastRenderedPageBreak/>
         <w:t>BufferManager</w:t>
       </w:r>
       <w:proofErr w:type="spellEnd"/>
@@ -640,7 +662,6 @@
         <w:pStyle w:val="Heading2"/>
       </w:pPr>
       <w:r>
-        <w:lastRenderedPageBreak/>
         <w:t>Methodes</w:t>
       </w:r>
     </w:p>
@@ -1217,1014 +1238,2183 @@
       </w:r>
       <w:proofErr w:type="spellEnd"/>
       <w:r>
-        <w:t xml:space="preserve"> wordt aangemaakt en vervolgens wordt verzonden</w:t>
+        <w:t xml:space="preserve"> wordt aangemaakt en vervolgens wordt verzonden.</w:t>
+      </w:r>
+    </w:p>
+    <w:p>
+      <w:pPr>
+        <w:pStyle w:val="Heading1"/>
+      </w:pPr>
+      <w:proofErr w:type="spellStart"/>
+      <w:r>
+        <w:t>MemoryFree</w:t>
+      </w:r>
+      <w:proofErr w:type="spellEnd"/>
+    </w:p>
+    <w:p>
+      <w:r>
+        <w:t>‘</w:t>
+      </w:r>
+      <w:proofErr w:type="spellStart"/>
+      <w:r>
+        <w:t>MemoryFree</w:t>
+      </w:r>
+      <w:proofErr w:type="spellEnd"/>
+      <w:r>
+        <w:t>’ is een ‘</w:t>
+      </w:r>
+      <w:proofErr w:type="spellStart"/>
+      <w:r>
+        <w:t>debug</w:t>
+      </w:r>
+      <w:proofErr w:type="spellEnd"/>
+      <w:r>
+        <w:t xml:space="preserve">-klasse’ die weergeeft hoeveel geheugen er nog vrij is op de </w:t>
+      </w:r>
+      <w:proofErr w:type="spellStart"/>
+      <w:r>
+        <w:t>Arduino</w:t>
+      </w:r>
+      <w:proofErr w:type="spellEnd"/>
+      <w:r>
+        <w:t xml:space="preserve">. Deze </w:t>
+      </w:r>
+      <w:proofErr w:type="spellStart"/>
+      <w:r>
+        <w:t>library</w:t>
+      </w:r>
+      <w:proofErr w:type="spellEnd"/>
+      <w:r>
+        <w:t xml:space="preserve"> is compatible met de meeste </w:t>
+      </w:r>
+      <w:proofErr w:type="spellStart"/>
+      <w:r>
+        <w:t>Arduino</w:t>
+      </w:r>
+      <w:proofErr w:type="spellEnd"/>
+      <w:r>
+        <w:t xml:space="preserve"> soorten (Mega, </w:t>
+      </w:r>
+      <w:proofErr w:type="spellStart"/>
+      <w:r>
+        <w:t>Uno</w:t>
+      </w:r>
+      <w:proofErr w:type="spellEnd"/>
+      <w:r>
+        <w:t xml:space="preserve"> etc.).</w:t>
+      </w:r>
+    </w:p>
+    <w:p>
+      <w:pPr>
+        <w:pStyle w:val="Heading1"/>
+      </w:pPr>
+      <w:proofErr w:type="spellStart"/>
+      <w:r>
+        <w:t>ParallaxLCD</w:t>
+      </w:r>
+      <w:proofErr w:type="spellEnd"/>
+    </w:p>
+    <w:p>
+      <w:proofErr w:type="spellStart"/>
+      <w:r>
+        <w:t>Paralla</w:t>
+      </w:r>
+      <w:r>
+        <w:t>xLCD</w:t>
+      </w:r>
+      <w:proofErr w:type="spellEnd"/>
+      <w:r>
+        <w:t xml:space="preserve"> zorgt voor een makkelijke benadering van het </w:t>
+      </w:r>
+      <w:proofErr w:type="spellStart"/>
+      <w:r>
+        <w:t>LCD-scherm</w:t>
+      </w:r>
+      <w:proofErr w:type="spellEnd"/>
+      <w:r>
+        <w:t>.</w:t>
+      </w:r>
+    </w:p>
+    <w:p>
+      <w:pPr>
+        <w:pStyle w:val="Heading2"/>
+      </w:pPr>
+      <w:r>
+        <w:t>Methodes</w:t>
+      </w:r>
+    </w:p>
+    <w:p>
+      <w:pPr>
+        <w:pStyle w:val="ListParagraph"/>
+        <w:numPr>
+          <w:ilvl w:val="0"/>
+          <w:numId w:val="1"/>
+        </w:numPr>
+      </w:pPr>
+      <w:proofErr w:type="spellStart"/>
+      <w:r>
+        <w:t>LCDSetup</w:t>
+      </w:r>
+      <w:proofErr w:type="spellEnd"/>
+      <w:r>
+        <w:t>();</w:t>
+      </w:r>
+    </w:p>
+    <w:p>
+      <w:pPr>
+        <w:pStyle w:val="ListParagraph"/>
+        <w:numPr>
+          <w:ilvl w:val="1"/>
+          <w:numId w:val="1"/>
+        </w:numPr>
+      </w:pPr>
+      <w:r>
+        <w:t xml:space="preserve">Deze methode </w:t>
+      </w:r>
+      <w:proofErr w:type="spellStart"/>
+      <w:r>
+        <w:t>initialiseert</w:t>
+      </w:r>
+      <w:proofErr w:type="spellEnd"/>
+      <w:r>
+        <w:t xml:space="preserve"> het </w:t>
+      </w:r>
+      <w:proofErr w:type="spellStart"/>
+      <w:r>
+        <w:t>LCD-scherm</w:t>
+      </w:r>
+      <w:proofErr w:type="spellEnd"/>
+      <w:r>
+        <w:t>.</w:t>
+      </w:r>
+    </w:p>
+    <w:p>
+      <w:pPr>
+        <w:pStyle w:val="ListParagraph"/>
+        <w:numPr>
+          <w:ilvl w:val="0"/>
+          <w:numId w:val="1"/>
+        </w:numPr>
+      </w:pPr>
+      <w:proofErr w:type="spellStart"/>
+      <w:r>
+        <w:lastRenderedPageBreak/>
+        <w:t>LCDUpdate</w:t>
+      </w:r>
+      <w:proofErr w:type="spellEnd"/>
+      <w:r>
+        <w:t>();</w:t>
+      </w:r>
+    </w:p>
+    <w:p>
+      <w:pPr>
+        <w:pStyle w:val="ListParagraph"/>
+        <w:numPr>
+          <w:ilvl w:val="1"/>
+          <w:numId w:val="1"/>
+        </w:numPr>
+      </w:pPr>
+      <w:r>
+        <w:t xml:space="preserve">Deze methode </w:t>
+      </w:r>
+      <w:proofErr w:type="gramStart"/>
+      <w:r>
+        <w:t>update</w:t>
+      </w:r>
+      <w:proofErr w:type="gramEnd"/>
+      <w:r>
+        <w:t xml:space="preserve"> het scherm met nieuwe informatie en haalt oude/irrelevante informatie weg.</w:t>
+      </w:r>
+    </w:p>
+    <w:p>
+      <w:pPr>
+        <w:pStyle w:val="ListParagraph"/>
+        <w:ind w:left="1440"/>
+      </w:pPr>
+    </w:p>
+    <w:p>
+      <w:pPr>
+        <w:pStyle w:val="ListParagraph"/>
+        <w:numPr>
+          <w:ilvl w:val="0"/>
+          <w:numId w:val="1"/>
+        </w:numPr>
+      </w:pPr>
+      <w:proofErr w:type="spellStart"/>
+      <w:r>
+        <w:t>Bool</w:t>
+      </w:r>
+      <w:proofErr w:type="spellEnd"/>
+      <w:r>
+        <w:t xml:space="preserve"> </w:t>
+      </w:r>
+      <w:proofErr w:type="spellStart"/>
+      <w:r>
+        <w:t>LCDAddError</w:t>
+      </w:r>
+      <w:proofErr w:type="spellEnd"/>
+      <w:r>
+        <w:t>(</w:t>
+      </w:r>
+      <w:proofErr w:type="spellStart"/>
+      <w:r>
+        <w:t>LCDMessage</w:t>
+      </w:r>
+      <w:proofErr w:type="spellEnd"/>
+      <w:r>
+        <w:t xml:space="preserve"> </w:t>
+      </w:r>
+      <w:proofErr w:type="spellStart"/>
+      <w:r>
+        <w:t>newError</w:t>
+      </w:r>
+      <w:proofErr w:type="spellEnd"/>
+      <w:r>
+        <w:t>)</w:t>
+      </w:r>
+    </w:p>
+    <w:p>
+      <w:pPr>
+        <w:pStyle w:val="ListParagraph"/>
+        <w:numPr>
+          <w:ilvl w:val="1"/>
+          <w:numId w:val="1"/>
+        </w:numPr>
+      </w:pPr>
+      <w:r>
+        <w:t>Deze methode voegt een nieuwe error toe aan het scherm.</w:t>
+      </w:r>
+    </w:p>
+    <w:p>
+      <w:pPr>
+        <w:pStyle w:val="ListParagraph"/>
+        <w:numPr>
+          <w:ilvl w:val="0"/>
+          <w:numId w:val="1"/>
+        </w:numPr>
+        <w:rPr>
+          <w:lang w:val="en-US"/>
+        </w:rPr>
+      </w:pPr>
+      <w:proofErr w:type="spellStart"/>
+      <w:r>
+        <w:rPr>
+          <w:lang w:val="en-US"/>
+        </w:rPr>
+        <w:t>Bool</w:t>
+      </w:r>
+      <w:proofErr w:type="spellEnd"/>
+      <w:r>
+        <w:rPr>
+          <w:lang w:val="en-US"/>
+        </w:rPr>
+        <w:t xml:space="preserve"> </w:t>
+      </w:r>
+      <w:proofErr w:type="spellStart"/>
+      <w:r>
+        <w:rPr>
+          <w:lang w:val="en-US"/>
+        </w:rPr>
+        <w:t>LCDAddMessage</w:t>
+      </w:r>
+      <w:proofErr w:type="spellEnd"/>
+      <w:r>
+        <w:rPr>
+          <w:lang w:val="en-US"/>
+        </w:rPr>
+        <w:t>(</w:t>
+      </w:r>
+      <w:proofErr w:type="spellStart"/>
+      <w:r>
+        <w:rPr>
+          <w:lang w:val="en-US"/>
+        </w:rPr>
+        <w:t>LCDMessage</w:t>
+      </w:r>
+      <w:proofErr w:type="spellEnd"/>
+      <w:r>
+        <w:rPr>
+          <w:lang w:val="en-US"/>
+        </w:rPr>
+        <w:t xml:space="preserve"> new </w:t>
+      </w:r>
+      <w:proofErr w:type="spellStart"/>
+      <w:r>
+        <w:rPr>
+          <w:lang w:val="en-US"/>
+        </w:rPr>
+        <w:t>LCDMessage</w:t>
+      </w:r>
+      <w:proofErr w:type="spellEnd"/>
+      <w:r>
+        <w:rPr>
+          <w:lang w:val="en-US"/>
+        </w:rPr>
+        <w:t>);</w:t>
+      </w:r>
+    </w:p>
+    <w:p>
+      <w:pPr>
+        <w:pStyle w:val="ListParagraph"/>
+        <w:numPr>
+          <w:ilvl w:val="1"/>
+          <w:numId w:val="1"/>
+        </w:numPr>
+      </w:pPr>
+      <w:r>
+        <w:t xml:space="preserve">Deze methode voegt een nieuwe </w:t>
+      </w:r>
+      <w:proofErr w:type="spellStart"/>
+      <w:r>
+        <w:t>message</w:t>
+      </w:r>
+      <w:proofErr w:type="spellEnd"/>
+      <w:r>
+        <w:t xml:space="preserve"> toe aan het scherm.</w:t>
+      </w:r>
+    </w:p>
+    <w:p>
+      <w:pPr>
+        <w:pStyle w:val="ListParagraph"/>
+        <w:numPr>
+          <w:ilvl w:val="0"/>
+          <w:numId w:val="1"/>
+        </w:numPr>
+      </w:pPr>
+      <w:proofErr w:type="spellStart"/>
+      <w:r>
+        <w:t>Bool</w:t>
+      </w:r>
+      <w:proofErr w:type="spellEnd"/>
+      <w:r>
+        <w:t xml:space="preserve"> </w:t>
+      </w:r>
+      <w:proofErr w:type="spellStart"/>
+      <w:r>
+        <w:t>LCDRemoveMessage</w:t>
+      </w:r>
+      <w:proofErr w:type="spellEnd"/>
+      <w:r>
+        <w:t xml:space="preserve">(String </w:t>
+      </w:r>
+      <w:proofErr w:type="spellStart"/>
+      <w:r>
+        <w:t>oldLCDMessage</w:t>
+      </w:r>
+      <w:proofErr w:type="spellEnd"/>
+      <w:r>
+        <w:t>);</w:t>
+      </w:r>
+    </w:p>
+    <w:p>
+      <w:pPr>
+        <w:pStyle w:val="ListParagraph"/>
+        <w:numPr>
+          <w:ilvl w:val="1"/>
+          <w:numId w:val="1"/>
+        </w:numPr>
+      </w:pPr>
+      <w:r>
+        <w:t xml:space="preserve">Deze methode verwijderd een oude </w:t>
+      </w:r>
+      <w:proofErr w:type="spellStart"/>
+      <w:r>
+        <w:t>message</w:t>
+      </w:r>
+      <w:proofErr w:type="spellEnd"/>
+      <w:r>
+        <w:t xml:space="preserve"> van het scherm.</w:t>
+      </w:r>
+    </w:p>
+    <w:p>
+      <w:pPr>
+        <w:pStyle w:val="ListParagraph"/>
+        <w:numPr>
+          <w:ilvl w:val="0"/>
+          <w:numId w:val="1"/>
+        </w:numPr>
+      </w:pPr>
+      <w:proofErr w:type="spellStart"/>
+      <w:r>
+        <w:t>Bool</w:t>
+      </w:r>
+      <w:proofErr w:type="spellEnd"/>
+      <w:r>
+        <w:t xml:space="preserve"> </w:t>
+      </w:r>
+      <w:proofErr w:type="spellStart"/>
+      <w:r>
+        <w:t>LCDAddBrokenNode</w:t>
+      </w:r>
+      <w:proofErr w:type="spellEnd"/>
+      <w:r>
+        <w:t>(</w:t>
+      </w:r>
+      <w:proofErr w:type="spellStart"/>
+      <w:r>
+        <w:t>char</w:t>
+      </w:r>
+      <w:proofErr w:type="spellEnd"/>
+      <w:r>
+        <w:t xml:space="preserve">* </w:t>
+      </w:r>
+      <w:proofErr w:type="spellStart"/>
+      <w:r>
+        <w:t>newNode</w:t>
+      </w:r>
+      <w:proofErr w:type="spellEnd"/>
+      <w:r>
+        <w:t>);</w:t>
+      </w:r>
+    </w:p>
+    <w:p>
+      <w:pPr>
+        <w:pStyle w:val="ListParagraph"/>
+        <w:numPr>
+          <w:ilvl w:val="1"/>
+          <w:numId w:val="1"/>
+        </w:numPr>
+      </w:pPr>
+      <w:r>
+        <w:t xml:space="preserve">Deze methode voegt een </w:t>
+      </w:r>
+      <w:proofErr w:type="spellStart"/>
+      <w:r>
+        <w:t>message</w:t>
+      </w:r>
+      <w:proofErr w:type="spellEnd"/>
+      <w:r>
+        <w:t xml:space="preserve"> toe van een kapotte node aan het scherm.</w:t>
+      </w:r>
+    </w:p>
+    <w:p>
+      <w:pPr>
+        <w:pStyle w:val="ListParagraph"/>
+        <w:numPr>
+          <w:ilvl w:val="0"/>
+          <w:numId w:val="1"/>
+        </w:numPr>
+      </w:pPr>
+      <w:proofErr w:type="spellStart"/>
+      <w:r>
+        <w:t>Bool</w:t>
+      </w:r>
+      <w:proofErr w:type="spellEnd"/>
+      <w:r>
+        <w:t xml:space="preserve"> </w:t>
+      </w:r>
+      <w:proofErr w:type="spellStart"/>
+      <w:r>
+        <w:t>LCDRemoveBrokenNode</w:t>
+      </w:r>
+      <w:proofErr w:type="spellEnd"/>
+      <w:r>
+        <w:t xml:space="preserve">(String </w:t>
+      </w:r>
+      <w:proofErr w:type="spellStart"/>
+      <w:r>
+        <w:t>oldNode</w:t>
+      </w:r>
+      <w:proofErr w:type="spellEnd"/>
+      <w:r>
+        <w:t>);</w:t>
+      </w:r>
+    </w:p>
+    <w:p>
+      <w:pPr>
+        <w:pStyle w:val="ListParagraph"/>
+        <w:numPr>
+          <w:ilvl w:val="1"/>
+          <w:numId w:val="1"/>
+        </w:numPr>
+      </w:pPr>
+      <w:r>
+        <w:t xml:space="preserve">Deze methode verwijderd een </w:t>
+      </w:r>
+      <w:proofErr w:type="spellStart"/>
+      <w:r>
+        <w:t>message</w:t>
+      </w:r>
+      <w:proofErr w:type="spellEnd"/>
+      <w:r>
+        <w:t xml:space="preserve"> van een kapotte node van het scherm.</w:t>
+      </w:r>
+    </w:p>
+    <w:p>
+      <w:pPr>
+        <w:pStyle w:val="ListParagraph"/>
+        <w:numPr>
+          <w:ilvl w:val="0"/>
+          <w:numId w:val="1"/>
+        </w:numPr>
+      </w:pPr>
+      <w:proofErr w:type="spellStart"/>
+      <w:r>
+        <w:t>Void</w:t>
+      </w:r>
+      <w:proofErr w:type="spellEnd"/>
+      <w:r>
+        <w:t xml:space="preserve"> </w:t>
+      </w:r>
+      <w:proofErr w:type="spellStart"/>
+      <w:r>
+        <w:t>LCDBeep</w:t>
+      </w:r>
+      <w:proofErr w:type="spellEnd"/>
+      <w:r>
+        <w:t>();</w:t>
+      </w:r>
+    </w:p>
+    <w:p>
+      <w:pPr>
+        <w:pStyle w:val="ListParagraph"/>
+        <w:numPr>
+          <w:ilvl w:val="1"/>
+          <w:numId w:val="1"/>
+        </w:numPr>
+      </w:pPr>
+      <w:r>
+        <w:t>Deze methode laat de luidspreker in het scherm 1x piepen.</w:t>
+      </w:r>
+    </w:p>
+    <w:p>
+      <w:pPr>
+        <w:pStyle w:val="ListParagraph"/>
+        <w:numPr>
+          <w:ilvl w:val="0"/>
+          <w:numId w:val="1"/>
+        </w:numPr>
+      </w:pPr>
+      <w:proofErr w:type="spellStart"/>
+      <w:r>
+        <w:t>Void</w:t>
+      </w:r>
+      <w:proofErr w:type="spellEnd"/>
+      <w:r>
+        <w:t xml:space="preserve"> </w:t>
+      </w:r>
+      <w:proofErr w:type="spellStart"/>
+      <w:r>
+        <w:t>LCDWrite</w:t>
+      </w:r>
+      <w:proofErr w:type="spellEnd"/>
+      <w:r>
+        <w:t xml:space="preserve">(String </w:t>
+      </w:r>
+      <w:proofErr w:type="spellStart"/>
+      <w:r>
+        <w:t>message</w:t>
+      </w:r>
+      <w:proofErr w:type="spellEnd"/>
+      <w:r>
+        <w:t>);</w:t>
+      </w:r>
+    </w:p>
+    <w:p>
+      <w:pPr>
+        <w:pStyle w:val="ListParagraph"/>
+        <w:numPr>
+          <w:ilvl w:val="1"/>
+          <w:numId w:val="1"/>
+        </w:numPr>
+      </w:pPr>
+      <w:r>
+        <w:t xml:space="preserve">Deze methode zet een ‘speciale’ </w:t>
+      </w:r>
+      <w:proofErr w:type="spellStart"/>
+      <w:r>
+        <w:t>message</w:t>
+      </w:r>
+      <w:proofErr w:type="spellEnd"/>
+      <w:r>
+        <w:t xml:space="preserve"> op het scherm.</w:t>
+      </w:r>
+    </w:p>
+    <w:p>
+      <w:pPr>
+        <w:pStyle w:val="Heading1"/>
+      </w:pPr>
+      <w:r>
+        <w:t>RTCLIB</w:t>
+      </w:r>
+    </w:p>
+    <w:p>
+      <w:r>
+        <w:t>De ‘</w:t>
+      </w:r>
+      <w:proofErr w:type="spellStart"/>
+      <w:r>
+        <w:t>RTCLib</w:t>
+      </w:r>
+      <w:proofErr w:type="spellEnd"/>
+      <w:r>
+        <w:t xml:space="preserve">’ zorgt voor de communicatie tussen de RTC-chip en de </w:t>
+      </w:r>
+      <w:proofErr w:type="spellStart"/>
+      <w:r>
+        <w:t>Arduino</w:t>
+      </w:r>
+      <w:proofErr w:type="spellEnd"/>
+      <w:r>
+        <w:t xml:space="preserve">. Verder zorgt deze </w:t>
+      </w:r>
+      <w:proofErr w:type="spellStart"/>
+      <w:r>
+        <w:t>library</w:t>
+      </w:r>
+      <w:proofErr w:type="spellEnd"/>
+      <w:r>
+        <w:t xml:space="preserve"> ook voor de afhandeling van de NTP-server.</w:t>
+      </w:r>
+    </w:p>
+    <w:p>
+      <w:pPr>
+        <w:pStyle w:val="Heading2"/>
+      </w:pPr>
+      <w:r>
+        <w:t>Methodes</w:t>
+      </w:r>
+    </w:p>
+    <w:p>
+      <w:pPr>
+        <w:pStyle w:val="ListParagraph"/>
+        <w:numPr>
+          <w:ilvl w:val="0"/>
+          <w:numId w:val="1"/>
+        </w:numPr>
+      </w:pPr>
+      <w:r>
+        <w:t>NTP</w:t>
+      </w:r>
+    </w:p>
+    <w:p>
+      <w:pPr>
+        <w:pStyle w:val="ListParagraph"/>
+        <w:numPr>
+          <w:ilvl w:val="1"/>
+          <w:numId w:val="1"/>
+        </w:numPr>
+      </w:pPr>
+      <w:proofErr w:type="spellStart"/>
+      <w:r>
+        <w:t>Bool</w:t>
+      </w:r>
+      <w:proofErr w:type="spellEnd"/>
+      <w:r>
+        <w:t xml:space="preserve"> </w:t>
+      </w:r>
+      <w:proofErr w:type="spellStart"/>
+      <w:r>
+        <w:t>sendRequest</w:t>
+      </w:r>
+      <w:proofErr w:type="spellEnd"/>
+      <w:r>
+        <w:t>();</w:t>
+      </w:r>
+    </w:p>
+    <w:p>
+      <w:pPr>
+        <w:pStyle w:val="ListParagraph"/>
+        <w:numPr>
+          <w:ilvl w:val="2"/>
+          <w:numId w:val="1"/>
+        </w:numPr>
+      </w:pPr>
+      <w:r>
+        <w:t>Deze methode wordt intern gebruikt om een request naar de NTP-server te sturen.</w:t>
+      </w:r>
+    </w:p>
+    <w:p>
+      <w:pPr>
+        <w:pStyle w:val="ListParagraph"/>
+        <w:numPr>
+          <w:ilvl w:val="1"/>
+          <w:numId w:val="1"/>
+        </w:numPr>
+      </w:pPr>
+      <w:proofErr w:type="spellStart"/>
+      <w:r>
+        <w:t>Bool</w:t>
+      </w:r>
+      <w:proofErr w:type="spellEnd"/>
+      <w:r>
+        <w:t xml:space="preserve"> setup();</w:t>
+      </w:r>
+    </w:p>
+    <w:p>
+      <w:pPr>
+        <w:pStyle w:val="ListParagraph"/>
+        <w:numPr>
+          <w:ilvl w:val="2"/>
+          <w:numId w:val="1"/>
+        </w:numPr>
+      </w:pPr>
+      <w:r>
+        <w:t xml:space="preserve">Deze methode wordt eenmalig aangeroepen om de </w:t>
+      </w:r>
+      <w:proofErr w:type="spellStart"/>
+      <w:r>
+        <w:t>rtc</w:t>
+      </w:r>
+      <w:proofErr w:type="spellEnd"/>
+      <w:r>
+        <w:t>-chip te synchroniseren met de NTP-server. Deze methode roept “</w:t>
+      </w:r>
+      <w:proofErr w:type="spellStart"/>
+      <w:r>
+        <w:t>bool</w:t>
+      </w:r>
+      <w:proofErr w:type="spellEnd"/>
+      <w:r>
+        <w:t xml:space="preserve"> </w:t>
+      </w:r>
+      <w:proofErr w:type="spellStart"/>
+      <w:r>
+        <w:t>sendRequest</w:t>
+      </w:r>
+      <w:proofErr w:type="spellEnd"/>
+      <w:r>
+        <w:t>();” aan.</w:t>
+      </w:r>
+    </w:p>
+    <w:p>
+      <w:pPr>
+        <w:pStyle w:val="ListParagraph"/>
+        <w:numPr>
+          <w:ilvl w:val="0"/>
+          <w:numId w:val="1"/>
+        </w:numPr>
+      </w:pPr>
+      <w:r>
+        <w:t>RTC_DS1307</w:t>
+      </w:r>
+    </w:p>
+    <w:p>
+      <w:pPr>
+        <w:pStyle w:val="ListParagraph"/>
+        <w:numPr>
+          <w:ilvl w:val="1"/>
+          <w:numId w:val="1"/>
+        </w:numPr>
+      </w:pPr>
+      <w:r>
+        <w:t>Uint8_t begin(</w:t>
+      </w:r>
+      <w:proofErr w:type="spellStart"/>
+      <w:r>
+        <w:t>void</w:t>
+      </w:r>
+      <w:proofErr w:type="spellEnd"/>
+      <w:r>
+        <w:t>);</w:t>
+      </w:r>
+    </w:p>
+    <w:p>
+      <w:pPr>
+        <w:pStyle w:val="ListParagraph"/>
+        <w:numPr>
+          <w:ilvl w:val="2"/>
+          <w:numId w:val="1"/>
+        </w:numPr>
+      </w:pPr>
+      <w:r>
+        <w:t>Deze methode start de RTC-chip.</w:t>
+      </w:r>
+    </w:p>
+    <w:p>
+      <w:pPr>
+        <w:pStyle w:val="ListParagraph"/>
+        <w:numPr>
+          <w:ilvl w:val="1"/>
+          <w:numId w:val="1"/>
+        </w:numPr>
+      </w:pPr>
+      <w:proofErr w:type="spellStart"/>
+      <w:r>
+        <w:t>Static</w:t>
+      </w:r>
+      <w:proofErr w:type="spellEnd"/>
+      <w:r>
+        <w:t xml:space="preserve"> </w:t>
+      </w:r>
+      <w:proofErr w:type="spellStart"/>
+      <w:r>
+        <w:t>void</w:t>
+      </w:r>
+      <w:proofErr w:type="spellEnd"/>
+      <w:r>
+        <w:t xml:space="preserve"> </w:t>
+      </w:r>
+      <w:proofErr w:type="spellStart"/>
+      <w:r>
+        <w:t>adjust</w:t>
+      </w:r>
+      <w:proofErr w:type="spellEnd"/>
+      <w:r>
+        <w:t>(</w:t>
+      </w:r>
+      <w:proofErr w:type="spellStart"/>
+      <w:r>
+        <w:t>const</w:t>
+      </w:r>
+      <w:proofErr w:type="spellEnd"/>
+      <w:r>
+        <w:t xml:space="preserve"> </w:t>
+      </w:r>
+      <w:proofErr w:type="spellStart"/>
+      <w:r>
+        <w:t>DateTime</w:t>
+      </w:r>
+      <w:proofErr w:type="spellEnd"/>
+      <w:r>
+        <w:t xml:space="preserve">&amp; </w:t>
+      </w:r>
+      <w:proofErr w:type="spellStart"/>
+      <w:r>
+        <w:t>dt</w:t>
+      </w:r>
+      <w:proofErr w:type="spellEnd"/>
+      <w:r>
+        <w:t>);</w:t>
+      </w:r>
+    </w:p>
+    <w:p>
+      <w:pPr>
+        <w:pStyle w:val="ListParagraph"/>
+        <w:numPr>
+          <w:ilvl w:val="2"/>
+          <w:numId w:val="1"/>
+        </w:numPr>
+      </w:pPr>
+      <w:r>
+        <w:t>Deze methode past de tijd aan die de RTC-chip huidig aangeeft.</w:t>
+      </w:r>
+    </w:p>
+    <w:p>
+      <w:pPr>
+        <w:pStyle w:val="ListParagraph"/>
+        <w:numPr>
+          <w:ilvl w:val="1"/>
+          <w:numId w:val="1"/>
+        </w:numPr>
+      </w:pPr>
+      <w:proofErr w:type="spellStart"/>
+      <w:r>
+        <w:t>Static</w:t>
+      </w:r>
+      <w:proofErr w:type="spellEnd"/>
+      <w:r>
+        <w:t xml:space="preserve"> </w:t>
+      </w:r>
+      <w:proofErr w:type="spellStart"/>
+      <w:r>
+        <w:t>DateTime</w:t>
+      </w:r>
+      <w:proofErr w:type="spellEnd"/>
+      <w:r>
+        <w:t xml:space="preserve"> </w:t>
+      </w:r>
+      <w:proofErr w:type="spellStart"/>
+      <w:r>
+        <w:t>now</w:t>
+      </w:r>
+      <w:proofErr w:type="spellEnd"/>
+      <w:r>
+        <w:t>();</w:t>
+      </w:r>
+    </w:p>
+    <w:p>
+      <w:pPr>
+        <w:pStyle w:val="ListParagraph"/>
+        <w:numPr>
+          <w:ilvl w:val="2"/>
+          <w:numId w:val="1"/>
+        </w:numPr>
+      </w:pPr>
+      <w:r>
+        <w:t xml:space="preserve">Deze methode geeft een </w:t>
+      </w:r>
+      <w:proofErr w:type="spellStart"/>
+      <w:r>
+        <w:t>DateTime</w:t>
+      </w:r>
+      <w:proofErr w:type="spellEnd"/>
+      <w:r>
+        <w:t xml:space="preserve"> terug die de huidige tijd bevat.</w:t>
+      </w:r>
+    </w:p>
+    <w:p>
+      <w:pPr>
+        <w:pStyle w:val="Heading1"/>
+      </w:pPr>
+      <w:proofErr w:type="spellStart"/>
+      <w:r>
+        <w:t>SDManager</w:t>
+      </w:r>
+      <w:proofErr w:type="spellEnd"/>
+    </w:p>
+    <w:p>
+      <w:r>
+        <w:t>De ‘</w:t>
+      </w:r>
+      <w:proofErr w:type="spellStart"/>
+      <w:r>
+        <w:t>SDManager</w:t>
+      </w:r>
+      <w:proofErr w:type="spellEnd"/>
+      <w:r>
+        <w:t xml:space="preserve">’ zorgt voor de connectie naar de </w:t>
+      </w:r>
+      <w:proofErr w:type="spellStart"/>
+      <w:r>
+        <w:t>SDCard</w:t>
+      </w:r>
+      <w:proofErr w:type="spellEnd"/>
+      <w:r>
+        <w:t>. Verder zorgt de ‘</w:t>
+      </w:r>
+      <w:proofErr w:type="spellStart"/>
+      <w:r>
+        <w:t>SDManager</w:t>
+      </w:r>
+      <w:proofErr w:type="spellEnd"/>
+      <w:r>
+        <w:t xml:space="preserve">’ ook voor het tijdelijk opslaan van gegevens wanneer de </w:t>
+      </w:r>
+      <w:proofErr w:type="spellStart"/>
+      <w:r>
+        <w:t>DBClient</w:t>
+      </w:r>
+      <w:proofErr w:type="spellEnd"/>
+      <w:r>
+        <w:t xml:space="preserve"> geen internet kan krijgen.</w:t>
+      </w:r>
+    </w:p>
+    <w:p>
+      <w:pPr>
+        <w:pStyle w:val="Heading2"/>
+      </w:pPr>
+      <w:r>
+        <w:t>Methodes</w:t>
+      </w:r>
+    </w:p>
+    <w:p>
+      <w:pPr>
+        <w:pStyle w:val="ListParagraph"/>
+        <w:numPr>
+          <w:ilvl w:val="0"/>
+          <w:numId w:val="1"/>
+        </w:numPr>
+      </w:pPr>
+      <w:proofErr w:type="spellStart"/>
+      <w:r>
+        <w:t>Bool</w:t>
+      </w:r>
+      <w:proofErr w:type="spellEnd"/>
+      <w:r>
+        <w:t xml:space="preserve"> </w:t>
+      </w:r>
+      <w:proofErr w:type="spellStart"/>
+      <w:r>
+        <w:t>initSD</w:t>
+      </w:r>
+      <w:proofErr w:type="spellEnd"/>
+      <w:r>
+        <w:t>();</w:t>
+      </w:r>
+    </w:p>
+    <w:p>
+      <w:pPr>
+        <w:pStyle w:val="ListParagraph"/>
+        <w:numPr>
+          <w:ilvl w:val="1"/>
+          <w:numId w:val="1"/>
+        </w:numPr>
+      </w:pPr>
+      <w:r>
+        <w:t xml:space="preserve">Deze methode </w:t>
+      </w:r>
+      <w:proofErr w:type="spellStart"/>
+      <w:r>
+        <w:t>initialiseert</w:t>
+      </w:r>
+      <w:proofErr w:type="spellEnd"/>
+      <w:r>
+        <w:t xml:space="preserve"> de </w:t>
+      </w:r>
+      <w:proofErr w:type="spellStart"/>
+      <w:r>
+        <w:t>SDCard</w:t>
+      </w:r>
+      <w:proofErr w:type="spellEnd"/>
+      <w:r>
+        <w:t xml:space="preserve"> voor het eerste gebruik.</w:t>
+      </w:r>
+    </w:p>
+    <w:p>
+      <w:pPr>
+        <w:pStyle w:val="ListParagraph"/>
+        <w:numPr>
+          <w:ilvl w:val="0"/>
+          <w:numId w:val="1"/>
+        </w:numPr>
+      </w:pPr>
+      <w:proofErr w:type="spellStart"/>
+      <w:r>
+        <w:t>Void</w:t>
+      </w:r>
+      <w:proofErr w:type="spellEnd"/>
+      <w:r>
+        <w:t xml:space="preserve"> </w:t>
+      </w:r>
+      <w:proofErr w:type="spellStart"/>
+      <w:r>
+        <w:t>readFromSD</w:t>
+      </w:r>
+      <w:proofErr w:type="spellEnd"/>
+      <w:r>
+        <w:t>(</w:t>
+      </w:r>
+      <w:proofErr w:type="spellStart"/>
+      <w:r>
+        <w:t>char</w:t>
+      </w:r>
+      <w:proofErr w:type="spellEnd"/>
+      <w:r>
+        <w:t xml:space="preserve"> *file, </w:t>
+      </w:r>
+      <w:proofErr w:type="spellStart"/>
+      <w:r>
+        <w:t>xbee_data</w:t>
+      </w:r>
+      <w:proofErr w:type="spellEnd"/>
+      <w:r>
+        <w:t xml:space="preserve"> *data);</w:t>
+      </w:r>
+    </w:p>
+    <w:p>
+      <w:pPr>
+        <w:pStyle w:val="ListParagraph"/>
+        <w:numPr>
+          <w:ilvl w:val="1"/>
+          <w:numId w:val="1"/>
+        </w:numPr>
+      </w:pPr>
+      <w:r>
+        <w:lastRenderedPageBreak/>
+        <w:t xml:space="preserve">Deze methode leest een tijdelijk opgeslagen </w:t>
+      </w:r>
+      <w:proofErr w:type="spellStart"/>
+      <w:r>
+        <w:t>xbee_data</w:t>
+      </w:r>
+      <w:proofErr w:type="spellEnd"/>
+      <w:r>
+        <w:t xml:space="preserve"> en slaat deze op in de meegegeven pointer.</w:t>
+      </w:r>
+    </w:p>
+    <w:p>
+      <w:pPr>
+        <w:pStyle w:val="ListParagraph"/>
+        <w:numPr>
+          <w:ilvl w:val="0"/>
+          <w:numId w:val="1"/>
+        </w:numPr>
+      </w:pPr>
+      <w:proofErr w:type="spellStart"/>
+      <w:r>
+        <w:t>Bool</w:t>
+      </w:r>
+      <w:proofErr w:type="spellEnd"/>
+      <w:r>
+        <w:t xml:space="preserve"> </w:t>
+      </w:r>
+      <w:proofErr w:type="spellStart"/>
+      <w:r>
+        <w:t>readFromBuffer</w:t>
+      </w:r>
+      <w:proofErr w:type="spellEnd"/>
+      <w:r>
+        <w:t>();</w:t>
+      </w:r>
+    </w:p>
+    <w:p>
+      <w:pPr>
+        <w:pStyle w:val="ListParagraph"/>
+        <w:numPr>
+          <w:ilvl w:val="1"/>
+          <w:numId w:val="1"/>
+        </w:numPr>
+      </w:pPr>
+      <w:r>
+        <w:t xml:space="preserve">Deze methode leest de eerst volgende </w:t>
+      </w:r>
+      <w:proofErr w:type="spellStart"/>
+      <w:r>
+        <w:t>xbee_data</w:t>
+      </w:r>
+      <w:proofErr w:type="spellEnd"/>
+      <w:r>
+        <w:t xml:space="preserve"> uit de Buffer en schrijft deze weg op de </w:t>
+      </w:r>
+      <w:proofErr w:type="spellStart"/>
+      <w:r>
+        <w:t>SDCard</w:t>
+      </w:r>
+      <w:proofErr w:type="spellEnd"/>
+      <w:r>
+        <w:t>.</w:t>
+      </w:r>
+    </w:p>
+    <w:p>
+      <w:pPr>
+        <w:pStyle w:val="ListParagraph"/>
+        <w:numPr>
+          <w:ilvl w:val="0"/>
+          <w:numId w:val="1"/>
+        </w:numPr>
+      </w:pPr>
+      <w:proofErr w:type="spellStart"/>
+      <w:r>
+        <w:t>Void</w:t>
+      </w:r>
+      <w:proofErr w:type="spellEnd"/>
+      <w:r>
+        <w:t xml:space="preserve"> </w:t>
+      </w:r>
+      <w:proofErr w:type="spellStart"/>
+      <w:r>
+        <w:t>removeFile</w:t>
+      </w:r>
+      <w:proofErr w:type="spellEnd"/>
+      <w:r>
+        <w:t>(</w:t>
+      </w:r>
+      <w:proofErr w:type="spellStart"/>
+      <w:r>
+        <w:t>char</w:t>
+      </w:r>
+      <w:proofErr w:type="spellEnd"/>
+      <w:r>
+        <w:t xml:space="preserve"> *file);</w:t>
+      </w:r>
+    </w:p>
+    <w:p>
+      <w:pPr>
+        <w:pStyle w:val="ListParagraph"/>
+        <w:numPr>
+          <w:ilvl w:val="1"/>
+          <w:numId w:val="1"/>
+        </w:numPr>
+      </w:pPr>
+      <w:r>
+        <w:t xml:space="preserve">Deze methode verwijderd een file van de </w:t>
+      </w:r>
+      <w:proofErr w:type="spellStart"/>
+      <w:r>
+        <w:t>SDCard</w:t>
+      </w:r>
+      <w:proofErr w:type="spellEnd"/>
+      <w:r>
+        <w:t>.</w:t>
+      </w:r>
+    </w:p>
+    <w:p>
+      <w:pPr>
+        <w:pStyle w:val="ListParagraph"/>
+        <w:numPr>
+          <w:ilvl w:val="0"/>
+          <w:numId w:val="1"/>
+        </w:numPr>
+      </w:pPr>
+      <w:proofErr w:type="spellStart"/>
+      <w:r>
+        <w:t>Void</w:t>
+      </w:r>
+      <w:proofErr w:type="spellEnd"/>
+      <w:r>
+        <w:t xml:space="preserve"> </w:t>
+      </w:r>
+      <w:proofErr w:type="spellStart"/>
+      <w:r>
+        <w:t>writeToSD</w:t>
+      </w:r>
+      <w:proofErr w:type="spellEnd"/>
+      <w:r>
+        <w:t>(</w:t>
+      </w:r>
+      <w:proofErr w:type="spellStart"/>
+      <w:r>
+        <w:t>xbee_data</w:t>
+      </w:r>
+      <w:proofErr w:type="spellEnd"/>
+      <w:r>
+        <w:t xml:space="preserve"> *</w:t>
+      </w:r>
+      <w:proofErr w:type="spellStart"/>
+      <w:r>
+        <w:t>xbee</w:t>
+      </w:r>
+      <w:proofErr w:type="spellEnd"/>
+      <w:r>
+        <w:t xml:space="preserve">, </w:t>
+      </w:r>
+      <w:proofErr w:type="spellStart"/>
+      <w:r>
+        <w:t>bool</w:t>
+      </w:r>
+      <w:proofErr w:type="spellEnd"/>
+      <w:r>
+        <w:t xml:space="preserve"> </w:t>
+      </w:r>
+      <w:proofErr w:type="spellStart"/>
+      <w:r>
+        <w:t>writeOffline</w:t>
+      </w:r>
+      <w:proofErr w:type="spellEnd"/>
+      <w:r>
+        <w:t>);</w:t>
+      </w:r>
+    </w:p>
+    <w:p>
+      <w:pPr>
+        <w:pStyle w:val="ListParagraph"/>
+        <w:numPr>
+          <w:ilvl w:val="1"/>
+          <w:numId w:val="1"/>
+        </w:numPr>
+      </w:pPr>
+      <w:r>
+        <w:t xml:space="preserve">Deze methode schrijft de </w:t>
+      </w:r>
+      <w:proofErr w:type="spellStart"/>
+      <w:r>
+        <w:t>xbee_data</w:t>
+      </w:r>
+      <w:proofErr w:type="spellEnd"/>
+      <w:r>
+        <w:t xml:space="preserve"> weg op de </w:t>
+      </w:r>
+      <w:proofErr w:type="spellStart"/>
+      <w:r>
+        <w:t>SDCard</w:t>
+      </w:r>
+      <w:proofErr w:type="spellEnd"/>
+      <w:r>
+        <w:t xml:space="preserve"> en houdt hierbij rekening of het in de offline-file moet. Deze methode wordt aangeroepen door </w:t>
+      </w:r>
+      <w:proofErr w:type="spellStart"/>
+      <w:r>
+        <w:t>readFromBuffer</w:t>
+      </w:r>
+      <w:proofErr w:type="spellEnd"/>
+      <w:r>
+        <w:t>();</w:t>
+      </w:r>
+    </w:p>
+    <w:p>
+      <w:pPr>
+        <w:pStyle w:val="ListParagraph"/>
+        <w:numPr>
+          <w:ilvl w:val="0"/>
+          <w:numId w:val="1"/>
+        </w:numPr>
+      </w:pPr>
+      <w:proofErr w:type="spellStart"/>
+      <w:r>
+        <w:t>Void</w:t>
+      </w:r>
+      <w:proofErr w:type="spellEnd"/>
+      <w:r>
+        <w:t xml:space="preserve"> </w:t>
+      </w:r>
+      <w:proofErr w:type="spellStart"/>
+      <w:r>
+        <w:t>writeToOffline</w:t>
+      </w:r>
+      <w:proofErr w:type="spellEnd"/>
+      <w:r>
+        <w:t>(</w:t>
+      </w:r>
+      <w:proofErr w:type="spellStart"/>
+      <w:r>
+        <w:t>xbee_data</w:t>
+      </w:r>
+      <w:proofErr w:type="spellEnd"/>
+      <w:r>
+        <w:t xml:space="preserve"> *</w:t>
+      </w:r>
+      <w:proofErr w:type="spellStart"/>
+      <w:r>
+        <w:t>xbee</w:t>
+      </w:r>
+      <w:proofErr w:type="spellEnd"/>
+      <w:r>
+        <w:t>);</w:t>
+      </w:r>
+    </w:p>
+    <w:p>
+      <w:pPr>
+        <w:pStyle w:val="ListParagraph"/>
+        <w:numPr>
+          <w:ilvl w:val="1"/>
+          <w:numId w:val="1"/>
+        </w:numPr>
+      </w:pPr>
+      <w:r>
+        <w:t xml:space="preserve">Deze methode schrijft de </w:t>
+      </w:r>
+      <w:proofErr w:type="spellStart"/>
+      <w:r>
+        <w:t>xbee_data</w:t>
+      </w:r>
+      <w:proofErr w:type="spellEnd"/>
+      <w:r>
+        <w:t xml:space="preserve"> weg op de </w:t>
+      </w:r>
+      <w:proofErr w:type="spellStart"/>
+      <w:r>
+        <w:t>SDCard</w:t>
+      </w:r>
+      <w:proofErr w:type="spellEnd"/>
+      <w:r>
+        <w:t xml:space="preserve"> in de offline-file. Deze methode wordt aangeroepen door </w:t>
+      </w:r>
+      <w:proofErr w:type="spellStart"/>
+      <w:r>
+        <w:t>writeToSD</w:t>
+      </w:r>
+      <w:proofErr w:type="spellEnd"/>
+      <w:r>
+        <w:t>(</w:t>
+      </w:r>
+      <w:proofErr w:type="spellStart"/>
+      <w:r>
+        <w:t>xbee_data</w:t>
+      </w:r>
+      <w:proofErr w:type="spellEnd"/>
+      <w:r>
+        <w:t xml:space="preserve"> *</w:t>
+      </w:r>
+      <w:proofErr w:type="spellStart"/>
+      <w:r>
+        <w:t>xbee</w:t>
+      </w:r>
+      <w:proofErr w:type="spellEnd"/>
+      <w:r>
+        <w:t xml:space="preserve">, </w:t>
+      </w:r>
+      <w:proofErr w:type="spellStart"/>
+      <w:r>
+        <w:t>bool</w:t>
+      </w:r>
+      <w:proofErr w:type="spellEnd"/>
+      <w:r>
+        <w:t xml:space="preserve"> </w:t>
+      </w:r>
+      <w:proofErr w:type="spellStart"/>
+      <w:r>
+        <w:t>writeOffline</w:t>
+      </w:r>
+      <w:proofErr w:type="spellEnd"/>
+      <w:r>
+        <w:t>);</w:t>
+      </w:r>
+    </w:p>
+    <w:p>
+      <w:pPr>
+        <w:pStyle w:val="ListParagraph"/>
+        <w:numPr>
+          <w:ilvl w:val="0"/>
+          <w:numId w:val="1"/>
+        </w:numPr>
+      </w:pPr>
+      <w:proofErr w:type="spellStart"/>
+      <w:r>
+        <w:t>Void</w:t>
+      </w:r>
+      <w:proofErr w:type="spellEnd"/>
+      <w:r>
+        <w:t xml:space="preserve"> </w:t>
+      </w:r>
+      <w:proofErr w:type="spellStart"/>
+      <w:r>
+        <w:t>setBufferManager</w:t>
+      </w:r>
+      <w:proofErr w:type="spellEnd"/>
+      <w:r>
+        <w:t>(</w:t>
+      </w:r>
+      <w:proofErr w:type="spellStart"/>
+      <w:r>
+        <w:t>bufferManager</w:t>
+      </w:r>
+      <w:proofErr w:type="spellEnd"/>
+      <w:r>
+        <w:t xml:space="preserve"> *b);</w:t>
+      </w:r>
+    </w:p>
+    <w:p>
+      <w:pPr>
+        <w:pStyle w:val="ListParagraph"/>
+        <w:numPr>
+          <w:ilvl w:val="1"/>
+          <w:numId w:val="1"/>
+        </w:numPr>
+      </w:pPr>
+      <w:r>
+        <w:t xml:space="preserve">Deze methode zorgt ervoor dat de </w:t>
+      </w:r>
+      <w:proofErr w:type="spellStart"/>
+      <w:r>
+        <w:t>SDManager</w:t>
+      </w:r>
+      <w:proofErr w:type="spellEnd"/>
+      <w:r>
+        <w:t xml:space="preserve"> dezelfde </w:t>
+      </w:r>
+      <w:proofErr w:type="spellStart"/>
+      <w:r>
+        <w:t>instance</w:t>
+      </w:r>
+      <w:proofErr w:type="spellEnd"/>
+      <w:r>
+        <w:t xml:space="preserve"> gebruikt van de </w:t>
+      </w:r>
+      <w:proofErr w:type="spellStart"/>
+      <w:r>
+        <w:t>BufferManager</w:t>
+      </w:r>
+      <w:proofErr w:type="spellEnd"/>
+      <w:r>
+        <w:t xml:space="preserve"> als de rest van het programma.</w:t>
+      </w:r>
+    </w:p>
+    <w:p>
+      <w:pPr>
+        <w:pStyle w:val="ListParagraph"/>
+        <w:numPr>
+          <w:ilvl w:val="0"/>
+          <w:numId w:val="1"/>
+        </w:numPr>
+      </w:pPr>
+      <w:proofErr w:type="spellStart"/>
+      <w:r>
+        <w:t>Void</w:t>
+      </w:r>
+      <w:proofErr w:type="spellEnd"/>
+      <w:r>
+        <w:t xml:space="preserve"> </w:t>
+      </w:r>
+      <w:proofErr w:type="spellStart"/>
+      <w:r>
+        <w:t>storeToBuffer</w:t>
+      </w:r>
+      <w:proofErr w:type="spellEnd"/>
+      <w:r>
+        <w:t>(</w:t>
+      </w:r>
+      <w:proofErr w:type="spellStart"/>
+      <w:r>
+        <w:t>xbee_data</w:t>
+      </w:r>
+      <w:proofErr w:type="spellEnd"/>
+      <w:r>
+        <w:t xml:space="preserve"> data);</w:t>
+      </w:r>
+    </w:p>
+    <w:p>
+      <w:pPr>
+        <w:pStyle w:val="ListParagraph"/>
+        <w:numPr>
+          <w:ilvl w:val="1"/>
+          <w:numId w:val="1"/>
+        </w:numPr>
+      </w:pPr>
+      <w:r>
+        <w:t xml:space="preserve">Deze </w:t>
+      </w:r>
+      <w:proofErr w:type="spellStart"/>
+      <w:r>
+        <w:t>Debug</w:t>
+      </w:r>
+      <w:proofErr w:type="spellEnd"/>
+      <w:r>
+        <w:t xml:space="preserve">-methode slaat een </w:t>
+      </w:r>
+      <w:proofErr w:type="spellStart"/>
+      <w:r>
+        <w:t>xbee_data</w:t>
+      </w:r>
+      <w:proofErr w:type="spellEnd"/>
+      <w:r>
+        <w:t xml:space="preserve"> op in de buffer.</w:t>
+      </w:r>
+    </w:p>
+    <w:p>
+      <w:pPr>
+        <w:pStyle w:val="ListParagraph"/>
+        <w:numPr>
+          <w:ilvl w:val="0"/>
+          <w:numId w:val="1"/>
+        </w:numPr>
+      </w:pPr>
+      <w:proofErr w:type="spellStart"/>
+      <w:r>
+        <w:t>Void</w:t>
+      </w:r>
+      <w:proofErr w:type="spellEnd"/>
+      <w:r>
+        <w:t xml:space="preserve"> </w:t>
+      </w:r>
+      <w:proofErr w:type="spellStart"/>
+      <w:r>
+        <w:t>setNTP</w:t>
+      </w:r>
+      <w:proofErr w:type="spellEnd"/>
+      <w:r>
+        <w:t xml:space="preserve">(NTP </w:t>
+      </w:r>
+      <w:proofErr w:type="spellStart"/>
+      <w:r>
+        <w:t>ntp</w:t>
+      </w:r>
+      <w:proofErr w:type="spellEnd"/>
+      <w:r>
+        <w:t>_)</w:t>
+      </w:r>
+    </w:p>
+    <w:p>
+      <w:pPr>
+        <w:pStyle w:val="ListParagraph"/>
+        <w:numPr>
+          <w:ilvl w:val="1"/>
+          <w:numId w:val="1"/>
+        </w:numPr>
+      </w:pPr>
+      <w:proofErr w:type="spellStart"/>
+      <w:r>
+        <w:t>Deprecated</w:t>
+      </w:r>
+      <w:proofErr w:type="spellEnd"/>
+    </w:p>
+    <w:p>
+      <w:pPr>
+        <w:pStyle w:val="ListParagraph"/>
+        <w:numPr>
+          <w:ilvl w:val="0"/>
+          <w:numId w:val="1"/>
+        </w:numPr>
+      </w:pPr>
+      <w:proofErr w:type="spellStart"/>
+      <w:r>
+        <w:t>Void</w:t>
+      </w:r>
+      <w:proofErr w:type="spellEnd"/>
+      <w:r>
+        <w:t xml:space="preserve"> </w:t>
+      </w:r>
+      <w:proofErr w:type="spellStart"/>
+      <w:r>
+        <w:t>dataToFile</w:t>
+      </w:r>
+      <w:proofErr w:type="spellEnd"/>
+      <w:r>
+        <w:t xml:space="preserve">(File file, </w:t>
+      </w:r>
+      <w:proofErr w:type="spellStart"/>
+      <w:r>
+        <w:t>xbee_data</w:t>
+      </w:r>
+      <w:proofErr w:type="spellEnd"/>
+      <w:r>
+        <w:t xml:space="preserve"> *</w:t>
+      </w:r>
+      <w:proofErr w:type="spellStart"/>
+      <w:r>
+        <w:t>xbee</w:t>
+      </w:r>
+      <w:proofErr w:type="spellEnd"/>
+      <w:r>
+        <w:t xml:space="preserve">, </w:t>
+      </w:r>
+      <w:proofErr w:type="spellStart"/>
+      <w:r>
+        <w:t>bool</w:t>
+      </w:r>
+      <w:proofErr w:type="spellEnd"/>
+      <w:r>
+        <w:t xml:space="preserve"> </w:t>
+      </w:r>
+      <w:proofErr w:type="spellStart"/>
+      <w:r>
+        <w:t>filePath</w:t>
+      </w:r>
+      <w:proofErr w:type="spellEnd"/>
+      <w:r>
+        <w:t>);</w:t>
+      </w:r>
+    </w:p>
+    <w:p>
+      <w:pPr>
+        <w:pStyle w:val="ListParagraph"/>
+        <w:numPr>
+          <w:ilvl w:val="1"/>
+          <w:numId w:val="1"/>
+        </w:numPr>
+      </w:pPr>
+      <w:r>
+        <w:t xml:space="preserve">Deze methode wordt </w:t>
+      </w:r>
+      <w:proofErr w:type="spellStart"/>
+      <w:r>
+        <w:t>interngebruikt</w:t>
+      </w:r>
+      <w:proofErr w:type="spellEnd"/>
+      <w:r>
+        <w:t xml:space="preserve"> door </w:t>
+      </w:r>
+      <w:proofErr w:type="spellStart"/>
+      <w:r>
+        <w:t>writeToSD</w:t>
+      </w:r>
+      <w:proofErr w:type="spellEnd"/>
+      <w:r>
+        <w:t>(</w:t>
+      </w:r>
+      <w:proofErr w:type="spellStart"/>
+      <w:r>
+        <w:t>xbee_data</w:t>
+      </w:r>
+      <w:proofErr w:type="spellEnd"/>
+      <w:r>
+        <w:t xml:space="preserve"> *data, </w:t>
+      </w:r>
+      <w:proofErr w:type="spellStart"/>
+      <w:r>
+        <w:t>bool</w:t>
+      </w:r>
+      <w:proofErr w:type="spellEnd"/>
+      <w:r>
+        <w:t xml:space="preserve"> </w:t>
+      </w:r>
+      <w:proofErr w:type="spellStart"/>
+      <w:r>
+        <w:t>writeOffline</w:t>
+      </w:r>
+      <w:proofErr w:type="spellEnd"/>
+      <w:r>
+        <w:t>);</w:t>
+      </w:r>
+    </w:p>
+    <w:p>
+      <w:pPr>
+        <w:pStyle w:val="ListParagraph"/>
+        <w:numPr>
+          <w:ilvl w:val="0"/>
+          <w:numId w:val="1"/>
+        </w:numPr>
+      </w:pPr>
+      <w:proofErr w:type="spellStart"/>
+      <w:r>
+        <w:t>Bool</w:t>
+      </w:r>
+      <w:proofErr w:type="spellEnd"/>
+      <w:r>
+        <w:t xml:space="preserve"> </w:t>
+      </w:r>
+      <w:proofErr w:type="spellStart"/>
+      <w:r>
+        <w:t>isOfflineEmpty</w:t>
+      </w:r>
+      <w:proofErr w:type="spellEnd"/>
+      <w:r>
+        <w:t>(</w:t>
+      </w:r>
+      <w:r>
+        <w:t>);</w:t>
+      </w:r>
+    </w:p>
+    <w:p>
+      <w:pPr>
+        <w:pStyle w:val="ListParagraph"/>
+        <w:numPr>
+          <w:ilvl w:val="1"/>
+          <w:numId w:val="1"/>
+        </w:numPr>
+      </w:pPr>
+      <w:r>
+        <w:t>Deze methode geeft terug of de offline-file leeg is.</w:t>
+      </w:r>
+    </w:p>
+    <w:p>
+      <w:pPr>
+        <w:pStyle w:val="ListParagraph"/>
+        <w:numPr>
+          <w:ilvl w:val="0"/>
+          <w:numId w:val="1"/>
+        </w:numPr>
+      </w:pPr>
+      <w:proofErr w:type="spellStart"/>
+      <w:r>
+        <w:t>Xbee_data</w:t>
+      </w:r>
+      <w:proofErr w:type="spellEnd"/>
+      <w:r>
+        <w:t xml:space="preserve"> *</w:t>
+      </w:r>
+      <w:proofErr w:type="spellStart"/>
+      <w:r>
+        <w:t>getData</w:t>
+      </w:r>
+      <w:proofErr w:type="spellEnd"/>
+      <w:r>
+        <w:t>();</w:t>
+      </w:r>
+    </w:p>
+    <w:p>
+      <w:pPr>
+        <w:pStyle w:val="ListParagraph"/>
+        <w:numPr>
+          <w:ilvl w:val="1"/>
+          <w:numId w:val="1"/>
+        </w:numPr>
+      </w:pPr>
+      <w:proofErr w:type="spellStart"/>
+      <w:r>
+        <w:t>Deprecated</w:t>
+      </w:r>
+      <w:proofErr w:type="spellEnd"/>
+    </w:p>
+    <w:p>
+      <w:pPr>
+        <w:pStyle w:val="ListParagraph"/>
+        <w:numPr>
+          <w:ilvl w:val="0"/>
+          <w:numId w:val="1"/>
+        </w:numPr>
+      </w:pPr>
+      <w:proofErr w:type="gramStart"/>
+      <w:r>
+        <w:t xml:space="preserve">Int </w:t>
+      </w:r>
+      <w:proofErr w:type="spellStart"/>
+      <w:r>
+        <w:t>getDataSize</w:t>
+      </w:r>
+      <w:proofErr w:type="spellEnd"/>
+      <w:r>
+        <w:t>();</w:t>
+      </w:r>
+      <w:proofErr w:type="gramEnd"/>
+    </w:p>
+    <w:p>
+      <w:pPr>
+        <w:pStyle w:val="ListParagraph"/>
+        <w:numPr>
+          <w:ilvl w:val="1"/>
+          <w:numId w:val="1"/>
+        </w:numPr>
+      </w:pPr>
+      <w:proofErr w:type="spellStart"/>
+      <w:r>
+        <w:t>Deprecated</w:t>
+      </w:r>
+      <w:proofErr w:type="spellEnd"/>
+    </w:p>
+    <w:p>
+      <w:pPr>
+        <w:pStyle w:val="Heading1"/>
+      </w:pPr>
+      <w:proofErr w:type="spellStart"/>
+      <w:r>
+        <w:t>Scheduler</w:t>
+      </w:r>
+      <w:proofErr w:type="spellEnd"/>
+    </w:p>
+    <w:p>
+      <w:r>
+        <w:t>De ‘</w:t>
+      </w:r>
+      <w:proofErr w:type="spellStart"/>
+      <w:r>
+        <w:t>Scheduler</w:t>
+      </w:r>
+      <w:proofErr w:type="spellEnd"/>
+      <w:r>
+        <w:t>’ zorgt voor het automatisch uitvoeren van methodes na een vooraf bepaalde interval.</w:t>
+      </w:r>
+    </w:p>
+    <w:p>
+      <w:pPr>
+        <w:pStyle w:val="Heading2"/>
+      </w:pPr>
+      <w:r>
+        <w:t>Methodes</w:t>
+      </w:r>
+    </w:p>
+    <w:p>
+      <w:pPr>
+        <w:pStyle w:val="ListParagraph"/>
+        <w:numPr>
+          <w:ilvl w:val="0"/>
+          <w:numId w:val="1"/>
+        </w:numPr>
+        <w:rPr>
+          <w:lang w:val="en-US"/>
+        </w:rPr>
+      </w:pPr>
+      <w:proofErr w:type="spellStart"/>
+      <w:r>
+        <w:rPr>
+          <w:lang w:val="en-US"/>
+        </w:rPr>
+        <w:t>Bool</w:t>
+      </w:r>
+      <w:proofErr w:type="spellEnd"/>
+      <w:r>
+        <w:rPr>
+          <w:lang w:val="en-US"/>
+        </w:rPr>
+        <w:t xml:space="preserve"> </w:t>
+      </w:r>
+      <w:proofErr w:type="spellStart"/>
+      <w:r>
+        <w:rPr>
+          <w:lang w:val="en-US"/>
+        </w:rPr>
+        <w:t>addSchedulerEvent</w:t>
+      </w:r>
+      <w:proofErr w:type="spellEnd"/>
+      <w:r>
+        <w:rPr>
+          <w:lang w:val="en-US"/>
+        </w:rPr>
+        <w:t>(void(*event)(void), unsigned long interval, unsigned char id);</w:t>
+      </w:r>
+    </w:p>
+    <w:p>
+      <w:pPr>
+        <w:pStyle w:val="ListParagraph"/>
+        <w:numPr>
+          <w:ilvl w:val="1"/>
+          <w:numId w:val="1"/>
+        </w:numPr>
+      </w:pPr>
+      <w:r>
+        <w:t xml:space="preserve">Deze methode </w:t>
+      </w:r>
+      <w:r>
+        <w:t>voegt een methode toe aan de lijst van methodes die aangeroepen worden</w:t>
+      </w:r>
+      <w:r>
+        <w:t>.</w:t>
+      </w:r>
+    </w:p>
+    <w:p>
+      <w:pPr>
+        <w:pStyle w:val="ListParagraph"/>
+        <w:numPr>
+          <w:ilvl w:val="0"/>
+          <w:numId w:val="1"/>
+        </w:numPr>
+      </w:pPr>
+      <w:proofErr w:type="spellStart"/>
+      <w:r>
+        <w:t>Void</w:t>
+      </w:r>
+      <w:proofErr w:type="spellEnd"/>
+      <w:r>
+        <w:t xml:space="preserve"> </w:t>
+      </w:r>
+      <w:proofErr w:type="spellStart"/>
+      <w:r>
+        <w:t>initScheduler</w:t>
+      </w:r>
+      <w:proofErr w:type="spellEnd"/>
+      <w:r>
+        <w:t>(</w:t>
+      </w:r>
+      <w:proofErr w:type="spellStart"/>
+      <w:r>
+        <w:t>void</w:t>
+      </w:r>
+      <w:proofErr w:type="spellEnd"/>
+      <w:r>
+        <w:t>);</w:t>
+      </w:r>
+    </w:p>
+    <w:p>
+      <w:pPr>
+        <w:pStyle w:val="ListParagraph"/>
+        <w:numPr>
+          <w:ilvl w:val="1"/>
+          <w:numId w:val="1"/>
+        </w:numPr>
+      </w:pPr>
+      <w:r>
+        <w:t xml:space="preserve">Deze methode </w:t>
+      </w:r>
+      <w:proofErr w:type="spellStart"/>
+      <w:r>
+        <w:t>initialiseert</w:t>
+      </w:r>
+      <w:proofErr w:type="spellEnd"/>
+      <w:r>
+        <w:t xml:space="preserve"> de </w:t>
+      </w:r>
+      <w:proofErr w:type="spellStart"/>
+      <w:r>
+        <w:t>scheduler</w:t>
+      </w:r>
+      <w:proofErr w:type="spellEnd"/>
+      <w:r>
+        <w:t>.</w:t>
+      </w:r>
+    </w:p>
+    <w:p>
+      <w:pPr>
+        <w:pStyle w:val="ListParagraph"/>
+        <w:numPr>
+          <w:ilvl w:val="0"/>
+          <w:numId w:val="1"/>
+        </w:numPr>
+        <w:rPr>
+          <w:lang w:val="en-US"/>
+        </w:rPr>
+      </w:pPr>
+      <w:proofErr w:type="spellStart"/>
+      <w:r>
+        <w:rPr>
+          <w:lang w:val="en-US"/>
+        </w:rPr>
+        <w:t>Bool</w:t>
+      </w:r>
+      <w:proofErr w:type="spellEnd"/>
+      <w:r>
+        <w:rPr>
+          <w:lang w:val="en-US"/>
+        </w:rPr>
+        <w:t xml:space="preserve"> </w:t>
+      </w:r>
+      <w:proofErr w:type="spellStart"/>
+      <w:r>
+        <w:rPr>
+          <w:lang w:val="en-US"/>
+        </w:rPr>
+        <w:t>removeSchedulerEvent</w:t>
+      </w:r>
+      <w:proofErr w:type="spellEnd"/>
+      <w:r>
+        <w:rPr>
+          <w:lang w:val="en-US"/>
+        </w:rPr>
+        <w:t>(unsigned char id);</w:t>
+      </w:r>
+    </w:p>
+    <w:p>
+      <w:pPr>
+        <w:pStyle w:val="ListParagraph"/>
+        <w:numPr>
+          <w:ilvl w:val="1"/>
+          <w:numId w:val="1"/>
+        </w:numPr>
+      </w:pPr>
+      <w:r>
+        <w:t>Deze methode verwijderd een methode van de lijst van methodes die aangeroepen worden.</w:t>
+      </w:r>
+    </w:p>
+    <w:p>
+      <w:pPr>
+        <w:pStyle w:val="ListParagraph"/>
+        <w:numPr>
+          <w:ilvl w:val="0"/>
+          <w:numId w:val="1"/>
+        </w:numPr>
+      </w:pPr>
+      <w:proofErr w:type="spellStart"/>
+      <w:r>
+        <w:t>Void</w:t>
+      </w:r>
+      <w:proofErr w:type="spellEnd"/>
+      <w:r>
+        <w:t xml:space="preserve"> </w:t>
+      </w:r>
+      <w:proofErr w:type="spellStart"/>
+      <w:r>
+        <w:t>handleScheduler</w:t>
+      </w:r>
+      <w:proofErr w:type="spellEnd"/>
+      <w:r>
+        <w:t>();</w:t>
+      </w:r>
+    </w:p>
+    <w:p>
+      <w:pPr>
+        <w:pStyle w:val="ListParagraph"/>
+        <w:numPr>
+          <w:ilvl w:val="1"/>
+          <w:numId w:val="1"/>
+        </w:numPr>
+      </w:pPr>
+      <w:r>
+        <w:t xml:space="preserve">Deze </w:t>
+      </w:r>
+      <w:r>
+        <w:t xml:space="preserve">methode </w:t>
+      </w:r>
+      <w:proofErr w:type="gramStart"/>
+      <w:r>
+        <w:t>update</w:t>
+      </w:r>
+      <w:proofErr w:type="gramEnd"/>
+      <w:r>
+        <w:t xml:space="preserve"> de </w:t>
+      </w:r>
+      <w:proofErr w:type="spellStart"/>
+      <w:r>
+        <w:t>scheduler</w:t>
+      </w:r>
+      <w:proofErr w:type="spellEnd"/>
+      <w:r>
+        <w:t xml:space="preserve"> en roept de methodes aan die aangeroepen moeten worden.</w:t>
+      </w:r>
+    </w:p>
+    <w:p>
+      <w:pPr>
+        <w:pStyle w:val="Heading1"/>
+      </w:pPr>
+      <w:r>
+        <w:lastRenderedPageBreak/>
+        <w:t>Timers</w:t>
       </w:r>
       <w:bookmarkStart w:id="0" w:name="_GoBack"/>
       <w:bookmarkEnd w:id="0"/>
+    </w:p>
+    <w:p>
+      <w:r>
+        <w:t xml:space="preserve">Deze klasse zorgt ervoor dat er eenvoudig met alle timers op de </w:t>
+      </w:r>
+      <w:proofErr w:type="spellStart"/>
+      <w:r>
+        <w:t>Arduino</w:t>
+      </w:r>
+      <w:proofErr w:type="spellEnd"/>
+      <w:r>
+        <w:t xml:space="preserve"> Mega gewerkt kan worden.</w:t>
+      </w:r>
+    </w:p>
+    <w:p>
+      <w:proofErr w:type="spellStart"/>
+      <w:r>
+        <w:t>Note</w:t>
+      </w:r>
+      <w:proofErr w:type="spellEnd"/>
+      <w:r>
+        <w:t>: Timer 0 wordt niet gebruikt want deze wordt gebruikt voor de “</w:t>
+      </w:r>
+      <w:proofErr w:type="spellStart"/>
+      <w:r>
+        <w:t>millis</w:t>
+      </w:r>
+      <w:proofErr w:type="spellEnd"/>
+      <w:r>
+        <w:t xml:space="preserve">()” methode van </w:t>
+      </w:r>
+      <w:proofErr w:type="spellStart"/>
+      <w:r>
+        <w:t>arduino</w:t>
+      </w:r>
+      <w:proofErr w:type="spellEnd"/>
+      <w:r>
+        <w:t xml:space="preserve">. Als we deze wel zouden gebruiken klopt de </w:t>
+      </w:r>
+      <w:proofErr w:type="spellStart"/>
+      <w:r>
+        <w:t>DataTime</w:t>
+      </w:r>
+      <w:proofErr w:type="spellEnd"/>
+      <w:r>
+        <w:t>(die we gebruiken in de RTC) niet meer.</w:t>
+      </w:r>
+      <w:r>
+        <w:t xml:space="preserve"> Ook is Timer 0 een 8bit Timer.</w:t>
+      </w:r>
+    </w:p>
+    <w:p>
+      <w:r>
+        <w:t xml:space="preserve">Note2: Timer 2 wordt niet gebruikt omdat dit een 8bit Timer is </w:t>
+      </w:r>
+      <w:proofErr w:type="spellStart"/>
+      <w:r>
+        <w:t>ipv</w:t>
+      </w:r>
+      <w:proofErr w:type="spellEnd"/>
+      <w:r>
+        <w:t xml:space="preserve"> een 16bit Timer</w:t>
+      </w:r>
+      <w:r>
+        <w:t>. Timer 2 wordt ook gebruikt voor de “</w:t>
+      </w:r>
+      <w:proofErr w:type="spellStart"/>
+      <w:r>
+        <w:t>tone</w:t>
+      </w:r>
+      <w:proofErr w:type="spellEnd"/>
+      <w:r>
+        <w:t xml:space="preserve">()” methode van </w:t>
+      </w:r>
+      <w:proofErr w:type="spellStart"/>
+      <w:r>
+        <w:t>Arduino</w:t>
+      </w:r>
+      <w:proofErr w:type="spellEnd"/>
       <w:r>
         <w:t>.</w:t>
       </w:r>
     </w:p>
     <w:p>
+      <w:r>
+        <w:t xml:space="preserve">Note3: Timer 5 (Timer 1 op de </w:t>
+      </w:r>
+      <w:proofErr w:type="spellStart"/>
+      <w:r>
+        <w:t>Arduino</w:t>
+      </w:r>
+      <w:proofErr w:type="spellEnd"/>
+      <w:r>
+        <w:t xml:space="preserve"> </w:t>
+      </w:r>
+      <w:proofErr w:type="spellStart"/>
+      <w:r>
+        <w:t>Uno</w:t>
+      </w:r>
+      <w:proofErr w:type="spellEnd"/>
+      <w:r>
+        <w:t xml:space="preserve">) wordt gebruikt door de </w:t>
+      </w:r>
+      <w:proofErr w:type="spellStart"/>
+      <w:r>
+        <w:t>Servo</w:t>
+      </w:r>
+      <w:proofErr w:type="spellEnd"/>
+      <w:r>
+        <w:t xml:space="preserve"> Library van </w:t>
+      </w:r>
+      <w:proofErr w:type="spellStart"/>
+      <w:r>
+        <w:t>Arduino</w:t>
+      </w:r>
+      <w:proofErr w:type="spellEnd"/>
+      <w:r>
+        <w:t>.</w:t>
+      </w:r>
+    </w:p>
+    <w:p>
       <w:pPr>
         <w:pStyle w:val="Heading1"/>
       </w:pPr>
-      <w:proofErr w:type="spellStart"/>
-      <w:r>
-        <w:t>MemoryFree</w:t>
-      </w:r>
-      <w:proofErr w:type="spellEnd"/>
-    </w:p>
-    <w:p>
-      <w:r>
-        <w:t>‘</w:t>
-      </w:r>
-      <w:proofErr w:type="spellStart"/>
-      <w:r>
-        <w:t>MemoryFree</w:t>
-      </w:r>
-      <w:proofErr w:type="spellEnd"/>
-      <w:r>
-        <w:t>’ is een ‘</w:t>
-      </w:r>
-      <w:proofErr w:type="spellStart"/>
-      <w:r>
-        <w:t>debug</w:t>
-      </w:r>
-      <w:proofErr w:type="spellEnd"/>
-      <w:r>
-        <w:t xml:space="preserve">-klasse’ die weergeeft hoeveel geheugen er nog vrij is op de </w:t>
-      </w:r>
-      <w:proofErr w:type="spellStart"/>
-      <w:r>
-        <w:t>Arduino</w:t>
-      </w:r>
-      <w:proofErr w:type="spellEnd"/>
-      <w:r>
-        <w:t xml:space="preserve">. Deze </w:t>
-      </w:r>
-      <w:proofErr w:type="spellStart"/>
-      <w:r>
-        <w:t>library</w:t>
-      </w:r>
-      <w:proofErr w:type="spellEnd"/>
-      <w:r>
-        <w:t xml:space="preserve"> is compatible met de meeste </w:t>
-      </w:r>
-      <w:proofErr w:type="spellStart"/>
-      <w:r>
-        <w:t>Arduino</w:t>
-      </w:r>
-      <w:proofErr w:type="spellEnd"/>
-      <w:r>
-        <w:t xml:space="preserve"> soorten (Mega, </w:t>
-      </w:r>
-      <w:proofErr w:type="spellStart"/>
-      <w:r>
-        <w:t>Uno</w:t>
-      </w:r>
-      <w:proofErr w:type="spellEnd"/>
-      <w:r>
-        <w:t xml:space="preserve"> etc.).</w:t>
-      </w:r>
-    </w:p>
-    <w:p>
-      <w:pPr>
-        <w:pStyle w:val="Heading1"/>
-      </w:pPr>
-      <w:proofErr w:type="spellStart"/>
-      <w:r>
-        <w:t>ParallaxLCD</w:t>
-      </w:r>
-      <w:proofErr w:type="spellEnd"/>
-    </w:p>
-    <w:p>
-      <w:proofErr w:type="spellStart"/>
-      <w:r>
-        <w:t>Paralla</w:t>
-      </w:r>
-      <w:r>
-        <w:t>xLCD</w:t>
-      </w:r>
-      <w:proofErr w:type="spellEnd"/>
-      <w:r>
-        <w:t xml:space="preserve"> zorgt voor een makkelijke benadering van het </w:t>
-      </w:r>
-      <w:proofErr w:type="spellStart"/>
-      <w:r>
-        <w:t>LCD-scherm</w:t>
-      </w:r>
-      <w:proofErr w:type="spellEnd"/>
-      <w:r>
-        <w:t>.</w:t>
-      </w:r>
-    </w:p>
-    <w:p>
-      <w:pPr>
-        <w:pStyle w:val="Heading2"/>
-      </w:pPr>
-      <w:r>
-        <w:t>Methodes</w:t>
-      </w:r>
-    </w:p>
-    <w:p>
-      <w:pPr>
-        <w:pStyle w:val="ListParagraph"/>
-        <w:numPr>
-          <w:ilvl w:val="0"/>
-          <w:numId w:val="1"/>
-        </w:numPr>
-      </w:pPr>
-      <w:proofErr w:type="spellStart"/>
-      <w:r>
-        <w:t>LCDSetup</w:t>
-      </w:r>
-      <w:proofErr w:type="spellEnd"/>
-      <w:r>
-        <w:t>();</w:t>
-      </w:r>
-    </w:p>
-    <w:p>
-      <w:pPr>
-        <w:pStyle w:val="ListParagraph"/>
-        <w:numPr>
-          <w:ilvl w:val="1"/>
-          <w:numId w:val="1"/>
-        </w:numPr>
-      </w:pPr>
-      <w:r>
-        <w:t xml:space="preserve">Deze methode </w:t>
-      </w:r>
-      <w:proofErr w:type="spellStart"/>
-      <w:r>
-        <w:t>initialiseert</w:t>
-      </w:r>
-      <w:proofErr w:type="spellEnd"/>
-      <w:r>
-        <w:t xml:space="preserve"> het </w:t>
-      </w:r>
-      <w:proofErr w:type="spellStart"/>
-      <w:r>
-        <w:t>LCD-scherm</w:t>
-      </w:r>
-      <w:proofErr w:type="spellEnd"/>
-      <w:r>
-        <w:t>.</w:t>
-      </w:r>
-    </w:p>
-    <w:p>
-      <w:pPr>
-        <w:pStyle w:val="ListParagraph"/>
-        <w:numPr>
-          <w:ilvl w:val="0"/>
-          <w:numId w:val="1"/>
-        </w:numPr>
-      </w:pPr>
-      <w:proofErr w:type="spellStart"/>
-      <w:r>
-        <w:t>LCDUpdate</w:t>
-      </w:r>
-      <w:proofErr w:type="spellEnd"/>
-      <w:r>
-        <w:t>();</w:t>
-      </w:r>
-    </w:p>
-    <w:p>
-      <w:pPr>
-        <w:pStyle w:val="ListParagraph"/>
-        <w:numPr>
-          <w:ilvl w:val="1"/>
-          <w:numId w:val="1"/>
-        </w:numPr>
-      </w:pPr>
-      <w:r>
-        <w:t xml:space="preserve">Deze methode </w:t>
-      </w:r>
-      <w:proofErr w:type="gramStart"/>
-      <w:r>
-        <w:t>update</w:t>
-      </w:r>
-      <w:proofErr w:type="gramEnd"/>
-      <w:r>
-        <w:t xml:space="preserve"> het scherm met nieuwe informatie en haalt oude/irrelevante informatie weg.</w:t>
-      </w:r>
-    </w:p>
-    <w:p>
-      <w:pPr>
-        <w:pStyle w:val="ListParagraph"/>
-        <w:ind w:left="1440"/>
-      </w:pPr>
-    </w:p>
-    <w:p>
-      <w:pPr>
-        <w:pStyle w:val="ListParagraph"/>
-        <w:numPr>
-          <w:ilvl w:val="0"/>
-          <w:numId w:val="1"/>
-        </w:numPr>
-      </w:pPr>
-      <w:proofErr w:type="spellStart"/>
-      <w:r>
-        <w:t>Bool</w:t>
-      </w:r>
-      <w:proofErr w:type="spellEnd"/>
-      <w:r>
-        <w:t xml:space="preserve"> </w:t>
-      </w:r>
-      <w:proofErr w:type="spellStart"/>
-      <w:r>
-        <w:t>LCDAddError</w:t>
-      </w:r>
-      <w:proofErr w:type="spellEnd"/>
-      <w:r>
-        <w:t>(</w:t>
-      </w:r>
-      <w:proofErr w:type="spellStart"/>
-      <w:r>
-        <w:t>LCDMessage</w:t>
-      </w:r>
-      <w:proofErr w:type="spellEnd"/>
-      <w:r>
-        <w:t xml:space="preserve"> </w:t>
-      </w:r>
-      <w:proofErr w:type="spellStart"/>
-      <w:r>
-        <w:t>newError</w:t>
-      </w:r>
-      <w:proofErr w:type="spellEnd"/>
-      <w:r>
-        <w:t>)</w:t>
-      </w:r>
-    </w:p>
-    <w:p>
-      <w:pPr>
-        <w:pStyle w:val="ListParagraph"/>
-        <w:numPr>
-          <w:ilvl w:val="1"/>
-          <w:numId w:val="1"/>
-        </w:numPr>
-      </w:pPr>
-      <w:r>
-        <w:t>Deze methode voegt een nieuwe error toe aan het scherm.</w:t>
-      </w:r>
-    </w:p>
-    <w:p>
-      <w:pPr>
-        <w:pStyle w:val="ListParagraph"/>
-        <w:numPr>
-          <w:ilvl w:val="0"/>
-          <w:numId w:val="1"/>
-        </w:numPr>
-        <w:rPr>
-          <w:lang w:val="en-US"/>
-        </w:rPr>
-      </w:pPr>
-      <w:proofErr w:type="spellStart"/>
-      <w:r>
-        <w:rPr>
-          <w:lang w:val="en-US"/>
-        </w:rPr>
-        <w:lastRenderedPageBreak/>
-        <w:t>Bool</w:t>
-      </w:r>
-      <w:proofErr w:type="spellEnd"/>
-      <w:r>
-        <w:rPr>
-          <w:lang w:val="en-US"/>
-        </w:rPr>
-        <w:t xml:space="preserve"> </w:t>
-      </w:r>
-      <w:proofErr w:type="spellStart"/>
-      <w:r>
-        <w:rPr>
-          <w:lang w:val="en-US"/>
-        </w:rPr>
-        <w:t>LCDAddMessage</w:t>
-      </w:r>
-      <w:proofErr w:type="spellEnd"/>
-      <w:r>
-        <w:rPr>
-          <w:lang w:val="en-US"/>
-        </w:rPr>
-        <w:t>(</w:t>
-      </w:r>
-      <w:proofErr w:type="spellStart"/>
-      <w:r>
-        <w:rPr>
-          <w:lang w:val="en-US"/>
-        </w:rPr>
-        <w:t>LCDMessage</w:t>
-      </w:r>
-      <w:proofErr w:type="spellEnd"/>
-      <w:r>
-        <w:rPr>
-          <w:lang w:val="en-US"/>
-        </w:rPr>
-        <w:t xml:space="preserve"> new </w:t>
-      </w:r>
-      <w:proofErr w:type="spellStart"/>
-      <w:r>
-        <w:rPr>
-          <w:lang w:val="en-US"/>
-        </w:rPr>
-        <w:t>LCDMessage</w:t>
-      </w:r>
-      <w:proofErr w:type="spellEnd"/>
-      <w:r>
-        <w:rPr>
-          <w:lang w:val="en-US"/>
-        </w:rPr>
-        <w:t>);</w:t>
-      </w:r>
-    </w:p>
-    <w:p>
-      <w:pPr>
-        <w:pStyle w:val="ListParagraph"/>
-        <w:numPr>
-          <w:ilvl w:val="1"/>
-          <w:numId w:val="1"/>
-        </w:numPr>
-      </w:pPr>
-      <w:r>
-        <w:t xml:space="preserve">Deze methode voegt een nieuwe </w:t>
-      </w:r>
-      <w:proofErr w:type="spellStart"/>
-      <w:r>
-        <w:t>message</w:t>
-      </w:r>
-      <w:proofErr w:type="spellEnd"/>
-      <w:r>
-        <w:t xml:space="preserve"> toe aan het scherm.</w:t>
-      </w:r>
-    </w:p>
-    <w:p>
-      <w:pPr>
-        <w:pStyle w:val="ListParagraph"/>
-        <w:numPr>
-          <w:ilvl w:val="0"/>
-          <w:numId w:val="1"/>
-        </w:numPr>
-      </w:pPr>
-      <w:proofErr w:type="spellStart"/>
-      <w:r>
-        <w:t>Bool</w:t>
-      </w:r>
-      <w:proofErr w:type="spellEnd"/>
-      <w:r>
-        <w:t xml:space="preserve"> </w:t>
-      </w:r>
-      <w:proofErr w:type="spellStart"/>
-      <w:r>
-        <w:t>LCDRemoveMessage</w:t>
-      </w:r>
-      <w:proofErr w:type="spellEnd"/>
-      <w:r>
-        <w:t xml:space="preserve">(String </w:t>
-      </w:r>
-      <w:proofErr w:type="spellStart"/>
-      <w:r>
-        <w:t>oldLCDMessage</w:t>
-      </w:r>
-      <w:proofErr w:type="spellEnd"/>
-      <w:r>
-        <w:t>);</w:t>
-      </w:r>
-    </w:p>
-    <w:p>
-      <w:pPr>
-        <w:pStyle w:val="ListParagraph"/>
-        <w:numPr>
-          <w:ilvl w:val="1"/>
-          <w:numId w:val="1"/>
-        </w:numPr>
-      </w:pPr>
-      <w:r>
-        <w:t xml:space="preserve">Deze methode verwijderd een oude </w:t>
-      </w:r>
-      <w:proofErr w:type="spellStart"/>
-      <w:r>
-        <w:t>message</w:t>
-      </w:r>
-      <w:proofErr w:type="spellEnd"/>
-      <w:r>
-        <w:t xml:space="preserve"> van het scherm.</w:t>
-      </w:r>
-    </w:p>
-    <w:p>
-      <w:pPr>
-        <w:pStyle w:val="ListParagraph"/>
-        <w:numPr>
-          <w:ilvl w:val="0"/>
-          <w:numId w:val="1"/>
-        </w:numPr>
-      </w:pPr>
-      <w:proofErr w:type="spellStart"/>
-      <w:r>
-        <w:t>Bool</w:t>
-      </w:r>
-      <w:proofErr w:type="spellEnd"/>
-      <w:r>
-        <w:t xml:space="preserve"> </w:t>
-      </w:r>
-      <w:proofErr w:type="spellStart"/>
-      <w:r>
-        <w:t>LCDAddBrokenNode</w:t>
-      </w:r>
-      <w:proofErr w:type="spellEnd"/>
-      <w:r>
-        <w:t>(</w:t>
-      </w:r>
-      <w:proofErr w:type="spellStart"/>
-      <w:r>
-        <w:t>char</w:t>
-      </w:r>
-      <w:proofErr w:type="spellEnd"/>
-      <w:r>
-        <w:t xml:space="preserve">* </w:t>
-      </w:r>
-      <w:proofErr w:type="spellStart"/>
-      <w:r>
-        <w:t>newNode</w:t>
-      </w:r>
-      <w:proofErr w:type="spellEnd"/>
-      <w:r>
-        <w:t>);</w:t>
-      </w:r>
-    </w:p>
-    <w:p>
-      <w:pPr>
-        <w:pStyle w:val="ListParagraph"/>
-        <w:numPr>
-          <w:ilvl w:val="1"/>
-          <w:numId w:val="1"/>
-        </w:numPr>
-      </w:pPr>
-      <w:r>
-        <w:t xml:space="preserve">Deze methode voegt een </w:t>
-      </w:r>
-      <w:proofErr w:type="spellStart"/>
-      <w:r>
-        <w:t>message</w:t>
-      </w:r>
-      <w:proofErr w:type="spellEnd"/>
-      <w:r>
-        <w:t xml:space="preserve"> toe van een kapotte node aan het scherm.</w:t>
-      </w:r>
-    </w:p>
-    <w:p>
-      <w:pPr>
-        <w:pStyle w:val="ListParagraph"/>
-        <w:numPr>
-          <w:ilvl w:val="0"/>
-          <w:numId w:val="1"/>
-        </w:numPr>
-      </w:pPr>
-      <w:proofErr w:type="spellStart"/>
-      <w:r>
-        <w:t>Bool</w:t>
-      </w:r>
-      <w:proofErr w:type="spellEnd"/>
-      <w:r>
-        <w:t xml:space="preserve"> </w:t>
-      </w:r>
-      <w:proofErr w:type="spellStart"/>
-      <w:r>
-        <w:t>LCDRemoveBrokenNode</w:t>
-      </w:r>
-      <w:proofErr w:type="spellEnd"/>
-      <w:r>
-        <w:t xml:space="preserve">(String </w:t>
-      </w:r>
-      <w:proofErr w:type="spellStart"/>
-      <w:r>
-        <w:t>oldNode</w:t>
-      </w:r>
-      <w:proofErr w:type="spellEnd"/>
-      <w:r>
-        <w:t>);</w:t>
-      </w:r>
-    </w:p>
-    <w:p>
-      <w:pPr>
-        <w:pStyle w:val="ListParagraph"/>
-        <w:numPr>
-          <w:ilvl w:val="1"/>
-          <w:numId w:val="1"/>
-        </w:numPr>
-      </w:pPr>
-      <w:r>
-        <w:t xml:space="preserve">Deze methode verwijderd een </w:t>
-      </w:r>
-      <w:proofErr w:type="spellStart"/>
-      <w:r>
-        <w:t>message</w:t>
-      </w:r>
-      <w:proofErr w:type="spellEnd"/>
-      <w:r>
-        <w:t xml:space="preserve"> van een kapotte node van het scherm.</w:t>
-      </w:r>
-    </w:p>
-    <w:p>
-      <w:pPr>
-        <w:pStyle w:val="ListParagraph"/>
-        <w:numPr>
-          <w:ilvl w:val="0"/>
-          <w:numId w:val="1"/>
-        </w:numPr>
-      </w:pPr>
-      <w:proofErr w:type="spellStart"/>
-      <w:r>
-        <w:t>Void</w:t>
-      </w:r>
-      <w:proofErr w:type="spellEnd"/>
-      <w:r>
-        <w:t xml:space="preserve"> </w:t>
-      </w:r>
-      <w:proofErr w:type="spellStart"/>
-      <w:r>
-        <w:t>LCDBeep</w:t>
-      </w:r>
-      <w:proofErr w:type="spellEnd"/>
-      <w:r>
-        <w:t>();</w:t>
-      </w:r>
-    </w:p>
-    <w:p>
-      <w:pPr>
-        <w:pStyle w:val="ListParagraph"/>
-        <w:numPr>
-          <w:ilvl w:val="1"/>
-          <w:numId w:val="1"/>
-        </w:numPr>
-      </w:pPr>
-      <w:r>
-        <w:t>Deze methode laat de luidspreker in het scherm 1x piepen.</w:t>
-      </w:r>
-    </w:p>
-    <w:p>
-      <w:pPr>
-        <w:pStyle w:val="ListParagraph"/>
-        <w:numPr>
-          <w:ilvl w:val="0"/>
-          <w:numId w:val="1"/>
-        </w:numPr>
-      </w:pPr>
-      <w:proofErr w:type="spellStart"/>
-      <w:r>
-        <w:t>Void</w:t>
-      </w:r>
-      <w:proofErr w:type="spellEnd"/>
-      <w:r>
-        <w:t xml:space="preserve"> </w:t>
-      </w:r>
-      <w:proofErr w:type="spellStart"/>
-      <w:r>
-        <w:t>LCDWrite</w:t>
-      </w:r>
-      <w:proofErr w:type="spellEnd"/>
-      <w:r>
-        <w:t xml:space="preserve">(String </w:t>
-      </w:r>
-      <w:proofErr w:type="spellStart"/>
-      <w:r>
-        <w:t>message</w:t>
-      </w:r>
-      <w:proofErr w:type="spellEnd"/>
-      <w:r>
-        <w:t>);</w:t>
-      </w:r>
-    </w:p>
-    <w:p>
-      <w:pPr>
-        <w:pStyle w:val="ListParagraph"/>
-        <w:numPr>
-          <w:ilvl w:val="1"/>
-          <w:numId w:val="1"/>
-        </w:numPr>
-      </w:pPr>
-      <w:r>
-        <w:t xml:space="preserve">Deze methode zet een ‘speciale’ </w:t>
-      </w:r>
-      <w:proofErr w:type="spellStart"/>
-      <w:r>
-        <w:t>message</w:t>
-      </w:r>
-      <w:proofErr w:type="spellEnd"/>
-      <w:r>
-        <w:t xml:space="preserve"> op het scherm.</w:t>
-      </w:r>
-    </w:p>
-    <w:p>
-      <w:pPr>
-        <w:pStyle w:val="Heading1"/>
-      </w:pPr>
-      <w:r>
-        <w:t>RTCLIB</w:t>
-      </w:r>
-    </w:p>
-    <w:p/>
-    <w:p>
-      <w:pPr>
-        <w:pStyle w:val="Heading1"/>
-      </w:pPr>
-      <w:proofErr w:type="spellStart"/>
-      <w:r>
-        <w:t>SDManager</w:t>
-      </w:r>
-      <w:proofErr w:type="spellEnd"/>
-    </w:p>
-    <w:p/>
-    <w:p>
-      <w:pPr>
-        <w:pStyle w:val="Heading1"/>
-      </w:pPr>
-      <w:proofErr w:type="spellStart"/>
-      <w:r>
-        <w:t>Scheduler</w:t>
-      </w:r>
-      <w:proofErr w:type="spellEnd"/>
-    </w:p>
-    <w:p>
-      <w:r>
-        <w:t>De ‘</w:t>
-      </w:r>
-      <w:proofErr w:type="spellStart"/>
-      <w:r>
-        <w:t>Scheduler</w:t>
-      </w:r>
-      <w:proofErr w:type="spellEnd"/>
-      <w:r>
-        <w:t>’ zorgt voor het automatisch uitvoeren van methodes na een vooraf bepaalde interval.</w:t>
-      </w:r>
-    </w:p>
-    <w:p>
-      <w:pPr>
-        <w:pStyle w:val="Heading2"/>
-      </w:pPr>
-      <w:r>
-        <w:t>Methodes</w:t>
-      </w:r>
-    </w:p>
-    <w:p>
-      <w:pPr>
-        <w:pStyle w:val="ListParagraph"/>
-        <w:numPr>
-          <w:ilvl w:val="0"/>
-          <w:numId w:val="1"/>
-        </w:numPr>
-        <w:rPr>
-          <w:lang w:val="en-US"/>
-        </w:rPr>
-      </w:pPr>
-      <w:proofErr w:type="spellStart"/>
-      <w:r>
-        <w:rPr>
-          <w:lang w:val="en-US"/>
-        </w:rPr>
-        <w:t>Bool</w:t>
-      </w:r>
-      <w:proofErr w:type="spellEnd"/>
-      <w:r>
-        <w:rPr>
-          <w:lang w:val="en-US"/>
-        </w:rPr>
-        <w:t xml:space="preserve"> </w:t>
-      </w:r>
-      <w:proofErr w:type="spellStart"/>
-      <w:r>
-        <w:rPr>
-          <w:lang w:val="en-US"/>
-        </w:rPr>
-        <w:t>addSchedulerEvent</w:t>
-      </w:r>
-      <w:proofErr w:type="spellEnd"/>
-      <w:r>
-        <w:rPr>
-          <w:lang w:val="en-US"/>
-        </w:rPr>
-        <w:t>(void(*event)(void), unsigned long interval, unsigned char id);</w:t>
-      </w:r>
-    </w:p>
-    <w:p>
-      <w:pPr>
-        <w:pStyle w:val="ListParagraph"/>
-        <w:numPr>
-          <w:ilvl w:val="1"/>
-          <w:numId w:val="1"/>
-        </w:numPr>
-      </w:pPr>
-      <w:r>
-        <w:t xml:space="preserve">Deze methode </w:t>
-      </w:r>
-      <w:r>
-        <w:t>voegt een methode toe aan de lijst van methodes die aangeroepen worden</w:t>
-      </w:r>
-      <w:r>
-        <w:t>.</w:t>
-      </w:r>
-    </w:p>
-    <w:p>
-      <w:pPr>
-        <w:pStyle w:val="ListParagraph"/>
-        <w:numPr>
-          <w:ilvl w:val="0"/>
-          <w:numId w:val="1"/>
-        </w:numPr>
-      </w:pPr>
-      <w:proofErr w:type="spellStart"/>
-      <w:r>
-        <w:t>Void</w:t>
-      </w:r>
-      <w:proofErr w:type="spellEnd"/>
-      <w:r>
-        <w:t xml:space="preserve"> </w:t>
-      </w:r>
-      <w:proofErr w:type="spellStart"/>
-      <w:r>
-        <w:t>initScheduler</w:t>
-      </w:r>
-      <w:proofErr w:type="spellEnd"/>
-      <w:r>
-        <w:t>(</w:t>
-      </w:r>
-      <w:proofErr w:type="spellStart"/>
-      <w:r>
-        <w:t>void</w:t>
-      </w:r>
-      <w:proofErr w:type="spellEnd"/>
-      <w:r>
-        <w:t>);</w:t>
-      </w:r>
-    </w:p>
-    <w:p>
-      <w:pPr>
-        <w:pStyle w:val="ListParagraph"/>
-        <w:numPr>
-          <w:ilvl w:val="1"/>
-          <w:numId w:val="1"/>
-        </w:numPr>
-      </w:pPr>
-      <w:r>
-        <w:t xml:space="preserve">Deze methode </w:t>
-      </w:r>
-      <w:proofErr w:type="spellStart"/>
-      <w:r>
-        <w:t>initialiseert</w:t>
-      </w:r>
-      <w:proofErr w:type="spellEnd"/>
-      <w:r>
-        <w:t xml:space="preserve"> de </w:t>
-      </w:r>
-      <w:proofErr w:type="spellStart"/>
-      <w:r>
-        <w:t>scheduler</w:t>
-      </w:r>
-      <w:proofErr w:type="spellEnd"/>
-      <w:r>
-        <w:t>.</w:t>
-      </w:r>
-    </w:p>
-    <w:p>
-      <w:pPr>
-        <w:pStyle w:val="ListParagraph"/>
-        <w:numPr>
-          <w:ilvl w:val="0"/>
-          <w:numId w:val="1"/>
-        </w:numPr>
-        <w:rPr>
-          <w:lang w:val="en-US"/>
-        </w:rPr>
-      </w:pPr>
-      <w:proofErr w:type="spellStart"/>
-      <w:r>
-        <w:rPr>
-          <w:lang w:val="en-US"/>
-        </w:rPr>
-        <w:t>Bool</w:t>
-      </w:r>
-      <w:proofErr w:type="spellEnd"/>
-      <w:r>
-        <w:rPr>
-          <w:lang w:val="en-US"/>
-        </w:rPr>
-        <w:t xml:space="preserve"> </w:t>
-      </w:r>
-      <w:proofErr w:type="spellStart"/>
-      <w:r>
-        <w:rPr>
-          <w:lang w:val="en-US"/>
-        </w:rPr>
-        <w:t>removeSchedulerEvent</w:t>
-      </w:r>
-      <w:proofErr w:type="spellEnd"/>
-      <w:r>
-        <w:rPr>
-          <w:lang w:val="en-US"/>
-        </w:rPr>
-        <w:t>(unsigned char id);</w:t>
-      </w:r>
-    </w:p>
-    <w:p>
-      <w:pPr>
-        <w:pStyle w:val="ListParagraph"/>
-        <w:numPr>
-          <w:ilvl w:val="1"/>
-          <w:numId w:val="1"/>
-        </w:numPr>
-      </w:pPr>
-      <w:r>
-        <w:t>Deze methode verwijderd een methode van de lijst van methodes die aangeroepen worden.</w:t>
-      </w:r>
-    </w:p>
-    <w:p>
-      <w:pPr>
-        <w:pStyle w:val="ListParagraph"/>
-        <w:numPr>
-          <w:ilvl w:val="0"/>
-          <w:numId w:val="1"/>
-        </w:numPr>
-      </w:pPr>
-      <w:proofErr w:type="spellStart"/>
-      <w:r>
-        <w:t>Void</w:t>
-      </w:r>
-      <w:proofErr w:type="spellEnd"/>
-      <w:r>
-        <w:t xml:space="preserve"> </w:t>
-      </w:r>
-      <w:proofErr w:type="spellStart"/>
-      <w:r>
-        <w:t>handleScheduler</w:t>
-      </w:r>
-      <w:proofErr w:type="spellEnd"/>
-      <w:r>
-        <w:t>();</w:t>
-      </w:r>
-    </w:p>
-    <w:p>
-      <w:pPr>
-        <w:pStyle w:val="ListParagraph"/>
-        <w:numPr>
-          <w:ilvl w:val="1"/>
-          <w:numId w:val="1"/>
-        </w:numPr>
-      </w:pPr>
-      <w:r>
-        <w:t xml:space="preserve">Deze </w:t>
-      </w:r>
-      <w:r>
-        <w:t xml:space="preserve">methode </w:t>
-      </w:r>
-      <w:proofErr w:type="gramStart"/>
-      <w:r>
-        <w:t>update</w:t>
-      </w:r>
-      <w:proofErr w:type="gramEnd"/>
-      <w:r>
-        <w:t xml:space="preserve"> de </w:t>
-      </w:r>
-      <w:proofErr w:type="spellStart"/>
-      <w:r>
-        <w:t>scheduler</w:t>
-      </w:r>
-      <w:proofErr w:type="spellEnd"/>
-      <w:r>
-        <w:t xml:space="preserve"> en roept de methodes aan die aangeroepen moeten worden.</w:t>
-      </w:r>
-    </w:p>
-    <w:p>
-      <w:pPr>
-        <w:pStyle w:val="Heading1"/>
-      </w:pPr>
-      <w:r>
-        <w:t>Timers</w:t>
-      </w:r>
-    </w:p>
-    <w:p>
-      <w:r>
-        <w:t xml:space="preserve">Deze klasse zorgt ervoor dat er eenvoudig met alle timers op de </w:t>
-      </w:r>
-      <w:proofErr w:type="spellStart"/>
-      <w:r>
-        <w:t>Arduino</w:t>
-      </w:r>
-      <w:proofErr w:type="spellEnd"/>
-      <w:r>
-        <w:t xml:space="preserve"> Mega gewerkt kan worden.</w:t>
-      </w:r>
-    </w:p>
-    <w:p>
-      <w:proofErr w:type="spellStart"/>
-      <w:r>
-        <w:t>Note</w:t>
-      </w:r>
-      <w:proofErr w:type="spellEnd"/>
-      <w:r>
-        <w:t>: Timer 0 wordt niet gebruikt want deze wordt gebruikt voor de “</w:t>
-      </w:r>
-      <w:proofErr w:type="spellStart"/>
-      <w:r>
-        <w:t>millis</w:t>
-      </w:r>
-      <w:proofErr w:type="spellEnd"/>
-      <w:r>
-        <w:t xml:space="preserve">()” methode van </w:t>
-      </w:r>
-      <w:proofErr w:type="spellStart"/>
-      <w:r>
-        <w:t>arduino</w:t>
-      </w:r>
-      <w:proofErr w:type="spellEnd"/>
-      <w:r>
-        <w:t xml:space="preserve">. Als we deze wel zouden gebruiken klopt de </w:t>
-      </w:r>
-      <w:proofErr w:type="spellStart"/>
-      <w:r>
-        <w:t>DataTime</w:t>
-      </w:r>
-      <w:proofErr w:type="spellEnd"/>
-      <w:r>
-        <w:t>(die we gebruiken in de RTC) niet meer.</w:t>
-      </w:r>
-      <w:r>
-        <w:t xml:space="preserve"> Ook is Timer 0 een 8bit Timer.</w:t>
-      </w:r>
-    </w:p>
-    <w:p>
-      <w:r>
-        <w:t xml:space="preserve">Note2: Timer 2 wordt niet gebruikt omdat dit een 8bit Timer is </w:t>
-      </w:r>
-      <w:proofErr w:type="spellStart"/>
-      <w:r>
-        <w:t>ipv</w:t>
-      </w:r>
-      <w:proofErr w:type="spellEnd"/>
-      <w:r>
-        <w:t xml:space="preserve"> een 16bit Timer</w:t>
-      </w:r>
-      <w:r>
-        <w:t>. Timer 2 wordt ook gebruikt voor de “</w:t>
-      </w:r>
-      <w:proofErr w:type="spellStart"/>
-      <w:r>
-        <w:t>tone</w:t>
-      </w:r>
-      <w:proofErr w:type="spellEnd"/>
-      <w:r>
-        <w:t xml:space="preserve">()” methode van </w:t>
-      </w:r>
-      <w:proofErr w:type="spellStart"/>
-      <w:r>
-        <w:t>Arduino</w:t>
-      </w:r>
-      <w:proofErr w:type="spellEnd"/>
-      <w:r>
-        <w:t>.</w:t>
-      </w:r>
-    </w:p>
-    <w:p>
-      <w:r>
-        <w:t xml:space="preserve">Note3: Timer 5 (Timer 1 op de </w:t>
-      </w:r>
-      <w:proofErr w:type="spellStart"/>
-      <w:r>
-        <w:t>Arduino</w:t>
-      </w:r>
-      <w:proofErr w:type="spellEnd"/>
-      <w:r>
-        <w:t xml:space="preserve"> </w:t>
-      </w:r>
-      <w:proofErr w:type="spellStart"/>
-      <w:r>
-        <w:t>Uno</w:t>
-      </w:r>
-      <w:proofErr w:type="spellEnd"/>
-      <w:r>
-        <w:t xml:space="preserve">) wordt gebruikt door de </w:t>
-      </w:r>
-      <w:proofErr w:type="spellStart"/>
-      <w:r>
-        <w:t>Servo</w:t>
-      </w:r>
-      <w:proofErr w:type="spellEnd"/>
-      <w:r>
-        <w:t xml:space="preserve"> Library van </w:t>
-      </w:r>
-      <w:proofErr w:type="spellStart"/>
-      <w:r>
-        <w:t>Arduino</w:t>
-      </w:r>
-      <w:proofErr w:type="spellEnd"/>
-      <w:r>
-        <w:t>.</w:t>
-      </w:r>
-    </w:p>
-    <w:p>
-      <w:pPr>
-        <w:pStyle w:val="Heading1"/>
-      </w:pPr>
-      <w:r>
-        <w:lastRenderedPageBreak/>
+      <w:r>
         <w:t>Methodes</w:t>
       </w:r>
     </w:p>

</xml_diff>